<commit_message>
Add asyn await commands
</commit_message>
<xml_diff>
--- a/SQL Commands.docx
+++ b/SQL Commands.docx
@@ -60,194 +60,87 @@
     </w:p>
     <w:p>
       <w:pPr>
-        <w:spacing w:after="0" w:line="240" w:lineRule="auto"/>
-        <w:ind w:left="568"/>
-        <w:rPr>
-          <w:rFonts w:ascii="Courier New" w:hAnsi="Courier New" w:cs="Courier New"/>
-          <w:sz w:val="16"/>
-          <w:szCs w:val="16"/>
-        </w:rPr>
-      </w:pPr>
-      <w:r>
-        <w:rPr>
-          <w:rFonts w:ascii="Courier New" w:hAnsi="Courier New" w:cs="Courier New"/>
-          <w:sz w:val="16"/>
-          <w:szCs w:val="16"/>
-        </w:rPr>
-        <w:t>CREATE TABLE &lt;</w:t>
-      </w:r>
-      <w:proofErr w:type="spellStart"/>
-      <w:r>
-        <w:rPr>
-          <w:rFonts w:ascii="Courier New" w:hAnsi="Courier New" w:cs="Courier New"/>
-          <w:sz w:val="16"/>
-          <w:szCs w:val="16"/>
-        </w:rPr>
-        <w:t>TableName</w:t>
-      </w:r>
-      <w:proofErr w:type="spellEnd"/>
-      <w:r>
-        <w:rPr>
-          <w:rFonts w:ascii="Courier New" w:hAnsi="Courier New" w:cs="Courier New"/>
-          <w:sz w:val="16"/>
-          <w:szCs w:val="16"/>
-        </w:rPr>
-        <w:t>&gt;</w:t>
-      </w:r>
-    </w:p>
-    <w:p>
-      <w:pPr>
-        <w:spacing w:after="0" w:line="240" w:lineRule="auto"/>
-        <w:ind w:left="568"/>
-        <w:rPr>
-          <w:rFonts w:ascii="Courier New" w:hAnsi="Courier New" w:cs="Courier New"/>
-          <w:sz w:val="16"/>
-          <w:szCs w:val="16"/>
-        </w:rPr>
-      </w:pPr>
-      <w:r>
-        <w:rPr>
-          <w:rFonts w:ascii="Courier New" w:hAnsi="Courier New" w:cs="Courier New"/>
-          <w:sz w:val="16"/>
-          <w:szCs w:val="16"/>
-        </w:rPr>
-        <w:t>(</w:t>
-      </w:r>
-    </w:p>
-    <w:p>
-      <w:pPr>
-        <w:spacing w:after="0" w:line="240" w:lineRule="auto"/>
-        <w:ind w:left="568" w:firstLine="284"/>
-        <w:rPr>
-          <w:rFonts w:ascii="Courier New" w:hAnsi="Courier New" w:cs="Courier New"/>
-          <w:sz w:val="16"/>
-          <w:szCs w:val="16"/>
-        </w:rPr>
-      </w:pPr>
-      <w:r>
-        <w:rPr>
-          <w:rFonts w:ascii="Courier New" w:hAnsi="Courier New" w:cs="Courier New"/>
-          <w:sz w:val="16"/>
-          <w:szCs w:val="16"/>
-        </w:rPr>
-        <w:t xml:space="preserve">ID INT </w:t>
-      </w:r>
-      <w:proofErr w:type="gramStart"/>
-      <w:r>
-        <w:rPr>
-          <w:rFonts w:ascii="Courier New" w:hAnsi="Courier New" w:cs="Courier New"/>
-          <w:sz w:val="16"/>
-          <w:szCs w:val="16"/>
-        </w:rPr>
-        <w:t>IDENTITY(</w:t>
-      </w:r>
-      <w:proofErr w:type="gramEnd"/>
-      <w:r>
-        <w:rPr>
-          <w:rFonts w:ascii="Courier New" w:hAnsi="Courier New" w:cs="Courier New"/>
-          <w:sz w:val="16"/>
-          <w:szCs w:val="16"/>
-        </w:rPr>
-        <w:t>1,1),</w:t>
-      </w:r>
-    </w:p>
-    <w:p>
-      <w:pPr>
-        <w:spacing w:after="0" w:line="240" w:lineRule="auto"/>
-        <w:ind w:left="568" w:firstLine="284"/>
-        <w:rPr>
-          <w:rFonts w:ascii="Courier New" w:hAnsi="Courier New" w:cs="Courier New"/>
-          <w:sz w:val="16"/>
-          <w:szCs w:val="16"/>
-        </w:rPr>
-      </w:pPr>
-      <w:proofErr w:type="spellStart"/>
-      <w:r>
-        <w:rPr>
-          <w:rFonts w:ascii="Courier New" w:hAnsi="Courier New" w:cs="Courier New"/>
-          <w:sz w:val="16"/>
-          <w:szCs w:val="16"/>
-        </w:rPr>
-        <w:t>AnotherId</w:t>
-      </w:r>
-      <w:proofErr w:type="spellEnd"/>
-      <w:r>
-        <w:rPr>
-          <w:rFonts w:ascii="Courier New" w:hAnsi="Courier New" w:cs="Courier New"/>
-          <w:sz w:val="16"/>
-          <w:szCs w:val="16"/>
-        </w:rPr>
-        <w:t xml:space="preserve"> </w:t>
-      </w:r>
-      <w:r>
-        <w:rPr>
-          <w:rFonts w:ascii="Courier New" w:hAnsi="Courier New" w:cs="Courier New"/>
-          <w:sz w:val="16"/>
-          <w:szCs w:val="16"/>
-        </w:rPr>
-        <w:t>uniqueidentifier</w:t>
-      </w:r>
-      <w:bookmarkStart w:id="0" w:name="_GoBack"/>
-      <w:bookmarkEnd w:id="0"/>
-      <w:r>
-        <w:rPr>
-          <w:rFonts w:ascii="Courier New" w:hAnsi="Courier New" w:cs="Courier New"/>
-          <w:sz w:val="16"/>
-          <w:szCs w:val="16"/>
-        </w:rPr>
-        <w:t xml:space="preserve"> Not Null,</w:t>
-      </w:r>
-    </w:p>
-    <w:p>
-      <w:pPr>
-        <w:spacing w:after="0" w:line="240" w:lineRule="auto"/>
-        <w:ind w:left="568" w:firstLine="284"/>
-        <w:rPr>
-          <w:rFonts w:ascii="Courier New" w:hAnsi="Courier New" w:cs="Courier New"/>
-          <w:sz w:val="16"/>
-          <w:szCs w:val="16"/>
-        </w:rPr>
-      </w:pPr>
-      <w:r>
-        <w:rPr>
-          <w:rFonts w:ascii="Courier New" w:hAnsi="Courier New" w:cs="Courier New"/>
-          <w:sz w:val="16"/>
-          <w:szCs w:val="16"/>
-        </w:rPr>
-        <w:t xml:space="preserve">Description </w:t>
-      </w:r>
-      <w:proofErr w:type="gramStart"/>
-      <w:r>
-        <w:rPr>
-          <w:rFonts w:ascii="Courier New" w:hAnsi="Courier New" w:cs="Courier New"/>
-          <w:sz w:val="16"/>
-          <w:szCs w:val="16"/>
-        </w:rPr>
-        <w:t>Varchar(</w:t>
-      </w:r>
-      <w:proofErr w:type="gramEnd"/>
-      <w:r>
-        <w:rPr>
-          <w:rFonts w:ascii="Courier New" w:hAnsi="Courier New" w:cs="Courier New"/>
-          <w:sz w:val="16"/>
-          <w:szCs w:val="16"/>
-        </w:rPr>
-        <w:t>20),</w:t>
-      </w:r>
-    </w:p>
-    <w:p>
-      <w:pPr>
         <w:autoSpaceDE w:val="0"/>
         <w:autoSpaceDN w:val="0"/>
         <w:adjustRightInd w:val="0"/>
         <w:spacing w:after="0" w:line="240" w:lineRule="auto"/>
-        <w:ind w:left="568" w:firstLine="284"/>
-        <w:rPr>
-          <w:rFonts w:ascii="Courier New" w:hAnsi="Courier New" w:cs="Courier New"/>
-          <w:sz w:val="16"/>
-          <w:szCs w:val="16"/>
-        </w:rPr>
-      </w:pPr>
+        <w:ind w:firstLine="284"/>
+        <w:rPr>
+          <w:rFonts w:ascii="Courier New" w:hAnsi="Courier New" w:cs="Courier New"/>
+          <w:sz w:val="16"/>
+          <w:szCs w:val="16"/>
+        </w:rPr>
+      </w:pPr>
+      <w:r>
+        <w:rPr>
+          <w:rFonts w:ascii="Courier New" w:hAnsi="Courier New" w:cs="Courier New"/>
+          <w:sz w:val="16"/>
+          <w:szCs w:val="16"/>
+        </w:rPr>
+        <w:t>CREATE TABLE #</w:t>
+      </w:r>
+      <w:proofErr w:type="spellStart"/>
+      <w:r>
+        <w:rPr>
+          <w:rFonts w:ascii="Courier New" w:hAnsi="Courier New" w:cs="Courier New"/>
+          <w:sz w:val="16"/>
+          <w:szCs w:val="16"/>
+        </w:rPr>
+        <w:t>TempTable</w:t>
+      </w:r>
+      <w:proofErr w:type="spellEnd"/>
+    </w:p>
+    <w:p>
+      <w:pPr>
+        <w:autoSpaceDE w:val="0"/>
+        <w:autoSpaceDN w:val="0"/>
+        <w:adjustRightInd w:val="0"/>
+        <w:spacing w:after="0" w:line="240" w:lineRule="auto"/>
+        <w:rPr>
+          <w:rFonts w:ascii="Courier New" w:hAnsi="Courier New" w:cs="Courier New"/>
+          <w:sz w:val="16"/>
+          <w:szCs w:val="16"/>
+        </w:rPr>
+      </w:pPr>
+      <w:r>
+        <w:rPr>
+          <w:rFonts w:ascii="Courier New" w:hAnsi="Courier New" w:cs="Courier New"/>
+          <w:sz w:val="16"/>
+          <w:szCs w:val="16"/>
+        </w:rPr>
+        <w:tab/>
+        <w:t>(</w:t>
+      </w:r>
+    </w:p>
+    <w:p>
+      <w:pPr>
+        <w:autoSpaceDE w:val="0"/>
+        <w:autoSpaceDN w:val="0"/>
+        <w:adjustRightInd w:val="0"/>
+        <w:spacing w:after="0" w:line="240" w:lineRule="auto"/>
+        <w:rPr>
+          <w:rFonts w:ascii="Courier New" w:hAnsi="Courier New" w:cs="Courier New"/>
+          <w:sz w:val="16"/>
+          <w:szCs w:val="16"/>
+        </w:rPr>
+      </w:pPr>
+      <w:r>
+        <w:rPr>
+          <w:rFonts w:ascii="Courier New" w:hAnsi="Courier New" w:cs="Courier New"/>
+          <w:sz w:val="16"/>
+          <w:szCs w:val="16"/>
+        </w:rPr>
+        <w:tab/>
+      </w:r>
+      <w:r>
+        <w:rPr>
+          <w:rFonts w:ascii="Courier New" w:hAnsi="Courier New" w:cs="Courier New"/>
+          <w:sz w:val="16"/>
+          <w:szCs w:val="16"/>
+        </w:rPr>
+        <w:tab/>
+        <w:t xml:space="preserve">ID INT </w:t>
+      </w:r>
       <w:proofErr w:type="gramStart"/>
       <w:r>
         <w:rPr>
@@ -255,6 +148,176 @@
           <w:sz w:val="16"/>
           <w:szCs w:val="16"/>
         </w:rPr>
+        <w:t>IDENTITY(</w:t>
+      </w:r>
+      <w:proofErr w:type="gramEnd"/>
+      <w:r>
+        <w:rPr>
+          <w:rFonts w:ascii="Courier New" w:hAnsi="Courier New" w:cs="Courier New"/>
+          <w:sz w:val="16"/>
+          <w:szCs w:val="16"/>
+        </w:rPr>
+        <w:t>1,1),</w:t>
+      </w:r>
+    </w:p>
+    <w:p>
+      <w:pPr>
+        <w:autoSpaceDE w:val="0"/>
+        <w:autoSpaceDN w:val="0"/>
+        <w:adjustRightInd w:val="0"/>
+        <w:spacing w:after="0" w:line="240" w:lineRule="auto"/>
+        <w:rPr>
+          <w:rFonts w:ascii="Courier New" w:hAnsi="Courier New" w:cs="Courier New"/>
+          <w:sz w:val="16"/>
+          <w:szCs w:val="16"/>
+        </w:rPr>
+      </w:pPr>
+      <w:r>
+        <w:rPr>
+          <w:rFonts w:ascii="Courier New" w:hAnsi="Courier New" w:cs="Courier New"/>
+          <w:sz w:val="16"/>
+          <w:szCs w:val="16"/>
+        </w:rPr>
+        <w:tab/>
+      </w:r>
+      <w:r>
+        <w:rPr>
+          <w:rFonts w:ascii="Courier New" w:hAnsi="Courier New" w:cs="Courier New"/>
+          <w:sz w:val="16"/>
+          <w:szCs w:val="16"/>
+        </w:rPr>
+        <w:tab/>
+      </w:r>
+      <w:proofErr w:type="spellStart"/>
+      <w:r>
+        <w:rPr>
+          <w:rFonts w:ascii="Courier New" w:hAnsi="Courier New" w:cs="Courier New"/>
+          <w:sz w:val="16"/>
+          <w:szCs w:val="16"/>
+        </w:rPr>
+        <w:t>AnotherId</w:t>
+      </w:r>
+      <w:proofErr w:type="spellEnd"/>
+      <w:r>
+        <w:rPr>
+          <w:rFonts w:ascii="Courier New" w:hAnsi="Courier New" w:cs="Courier New"/>
+          <w:sz w:val="16"/>
+          <w:szCs w:val="16"/>
+        </w:rPr>
+        <w:t xml:space="preserve"> </w:t>
+      </w:r>
+      <w:proofErr w:type="spellStart"/>
+      <w:proofErr w:type="gramStart"/>
+      <w:r>
+        <w:rPr>
+          <w:rFonts w:ascii="Courier New" w:hAnsi="Courier New" w:cs="Courier New"/>
+          <w:sz w:val="16"/>
+          <w:szCs w:val="16"/>
+        </w:rPr>
+        <w:t>uniqueidentifier</w:t>
+      </w:r>
+      <w:proofErr w:type="spellEnd"/>
+      <w:r>
+        <w:rPr>
+          <w:rFonts w:ascii="Courier New" w:hAnsi="Courier New" w:cs="Courier New"/>
+          <w:sz w:val="16"/>
+          <w:szCs w:val="16"/>
+        </w:rPr>
+        <w:t xml:space="preserve">  Not</w:t>
+      </w:r>
+      <w:proofErr w:type="gramEnd"/>
+      <w:r>
+        <w:rPr>
+          <w:rFonts w:ascii="Courier New" w:hAnsi="Courier New" w:cs="Courier New"/>
+          <w:sz w:val="16"/>
+          <w:szCs w:val="16"/>
+        </w:rPr>
+        <w:t xml:space="preserve"> Null,</w:t>
+      </w:r>
+    </w:p>
+    <w:p>
+      <w:pPr>
+        <w:autoSpaceDE w:val="0"/>
+        <w:autoSpaceDN w:val="0"/>
+        <w:adjustRightInd w:val="0"/>
+        <w:spacing w:after="0" w:line="240" w:lineRule="auto"/>
+        <w:rPr>
+          <w:rFonts w:ascii="Courier New" w:hAnsi="Courier New" w:cs="Courier New"/>
+          <w:sz w:val="16"/>
+          <w:szCs w:val="16"/>
+        </w:rPr>
+      </w:pPr>
+      <w:r>
+        <w:rPr>
+          <w:rFonts w:ascii="Courier New" w:hAnsi="Courier New" w:cs="Courier New"/>
+          <w:sz w:val="16"/>
+          <w:szCs w:val="16"/>
+        </w:rPr>
+        <w:tab/>
+      </w:r>
+      <w:r>
+        <w:rPr>
+          <w:rFonts w:ascii="Courier New" w:hAnsi="Courier New" w:cs="Courier New"/>
+          <w:sz w:val="16"/>
+          <w:szCs w:val="16"/>
+        </w:rPr>
+        <w:tab/>
+        <w:t xml:space="preserve">Description </w:t>
+      </w:r>
+      <w:proofErr w:type="gramStart"/>
+      <w:r>
+        <w:rPr>
+          <w:rFonts w:ascii="Courier New" w:hAnsi="Courier New" w:cs="Courier New"/>
+          <w:sz w:val="16"/>
+          <w:szCs w:val="16"/>
+        </w:rPr>
+        <w:t>Varchar(</w:t>
+      </w:r>
+      <w:proofErr w:type="gramEnd"/>
+      <w:r>
+        <w:rPr>
+          <w:rFonts w:ascii="Courier New" w:hAnsi="Courier New" w:cs="Courier New"/>
+          <w:sz w:val="16"/>
+          <w:szCs w:val="16"/>
+        </w:rPr>
+        <w:t>20),</w:t>
+      </w:r>
+    </w:p>
+    <w:p>
+      <w:pPr>
+        <w:autoSpaceDE w:val="0"/>
+        <w:autoSpaceDN w:val="0"/>
+        <w:adjustRightInd w:val="0"/>
+        <w:spacing w:after="0" w:line="240" w:lineRule="auto"/>
+        <w:rPr>
+          <w:rFonts w:ascii="Courier New" w:hAnsi="Courier New" w:cs="Courier New"/>
+          <w:sz w:val="16"/>
+          <w:szCs w:val="16"/>
+        </w:rPr>
+      </w:pPr>
+      <w:r>
+        <w:rPr>
+          <w:rFonts w:ascii="Courier New" w:hAnsi="Courier New" w:cs="Courier New"/>
+          <w:sz w:val="16"/>
+          <w:szCs w:val="16"/>
+        </w:rPr>
+        <w:tab/>
+      </w:r>
+      <w:r>
+        <w:rPr>
+          <w:rFonts w:ascii="Courier New" w:hAnsi="Courier New" w:cs="Courier New"/>
+          <w:sz w:val="16"/>
+          <w:szCs w:val="16"/>
+        </w:rPr>
+        <w:tab/>
+      </w:r>
+      <w:proofErr w:type="gramStart"/>
+      <w:r>
+        <w:rPr>
+          <w:rFonts w:ascii="Courier New" w:hAnsi="Courier New" w:cs="Courier New"/>
+          <w:sz w:val="16"/>
+          <w:szCs w:val="16"/>
+        </w:rPr>
         <w:t>num1</w:t>
       </w:r>
       <w:proofErr w:type="gramEnd"/>
@@ -287,14 +350,32 @@
     </w:p>
     <w:p>
       <w:pPr>
-        <w:spacing w:after="0" w:line="240" w:lineRule="auto"/>
-        <w:ind w:left="568" w:firstLine="284"/>
-        <w:rPr>
-          <w:rFonts w:ascii="Courier New" w:hAnsi="Courier New" w:cs="Courier New"/>
-          <w:sz w:val="16"/>
-          <w:szCs w:val="16"/>
-        </w:rPr>
-      </w:pPr>
+        <w:autoSpaceDE w:val="0"/>
+        <w:autoSpaceDN w:val="0"/>
+        <w:adjustRightInd w:val="0"/>
+        <w:spacing w:after="0" w:line="240" w:lineRule="auto"/>
+        <w:rPr>
+          <w:rFonts w:ascii="Courier New" w:hAnsi="Courier New" w:cs="Courier New"/>
+          <w:sz w:val="16"/>
+          <w:szCs w:val="16"/>
+        </w:rPr>
+      </w:pPr>
+      <w:r>
+        <w:rPr>
+          <w:rFonts w:ascii="Courier New" w:hAnsi="Courier New" w:cs="Courier New"/>
+          <w:sz w:val="16"/>
+          <w:szCs w:val="16"/>
+        </w:rPr>
+        <w:tab/>
+      </w:r>
+      <w:r>
+        <w:rPr>
+          <w:rFonts w:ascii="Courier New" w:hAnsi="Courier New" w:cs="Courier New"/>
+          <w:sz w:val="16"/>
+          <w:szCs w:val="16"/>
+        </w:rPr>
+        <w:tab/>
+      </w:r>
       <w:proofErr w:type="gramStart"/>
       <w:r>
         <w:rPr>
@@ -334,20 +415,96 @@
     </w:p>
     <w:p>
       <w:pPr>
-        <w:spacing w:after="0" w:line="240" w:lineRule="auto"/>
-        <w:ind w:left="568" w:firstLine="284"/>
-        <w:rPr>
-          <w:rFonts w:ascii="Courier New" w:hAnsi="Courier New" w:cs="Courier New"/>
-          <w:sz w:val="16"/>
-          <w:szCs w:val="16"/>
-        </w:rPr>
-      </w:pPr>
-      <w:r>
-        <w:rPr>
-          <w:rFonts w:ascii="Courier New" w:hAnsi="Courier New" w:cs="Courier New"/>
-          <w:sz w:val="16"/>
-          <w:szCs w:val="16"/>
-        </w:rPr>
+        <w:autoSpaceDE w:val="0"/>
+        <w:autoSpaceDN w:val="0"/>
+        <w:adjustRightInd w:val="0"/>
+        <w:spacing w:after="0" w:line="240" w:lineRule="auto"/>
+        <w:rPr>
+          <w:rFonts w:ascii="Courier New" w:hAnsi="Courier New" w:cs="Courier New"/>
+          <w:sz w:val="16"/>
+          <w:szCs w:val="16"/>
+        </w:rPr>
+      </w:pPr>
+      <w:r>
+        <w:rPr>
+          <w:rFonts w:ascii="Courier New" w:hAnsi="Courier New" w:cs="Courier New"/>
+          <w:sz w:val="16"/>
+          <w:szCs w:val="16"/>
+        </w:rPr>
+        <w:tab/>
+      </w:r>
+      <w:r>
+        <w:rPr>
+          <w:rFonts w:ascii="Courier New" w:hAnsi="Courier New" w:cs="Courier New"/>
+          <w:sz w:val="16"/>
+          <w:szCs w:val="16"/>
+        </w:rPr>
+        <w:tab/>
+      </w:r>
+      <w:proofErr w:type="gramStart"/>
+      <w:r>
+        <w:rPr>
+          <w:rFonts w:ascii="Courier New" w:hAnsi="Courier New" w:cs="Courier New"/>
+          <w:sz w:val="16"/>
+          <w:szCs w:val="16"/>
+        </w:rPr>
+        <w:t>num3</w:t>
+      </w:r>
+      <w:proofErr w:type="gramEnd"/>
+      <w:r>
+        <w:rPr>
+          <w:rFonts w:ascii="Courier New" w:hAnsi="Courier New" w:cs="Courier New"/>
+          <w:sz w:val="16"/>
+          <w:szCs w:val="16"/>
+        </w:rPr>
+        <w:t xml:space="preserve"> </w:t>
+      </w:r>
+      <w:proofErr w:type="spellStart"/>
+      <w:r>
+        <w:rPr>
+          <w:rFonts w:ascii="Courier New" w:hAnsi="Courier New" w:cs="Courier New"/>
+          <w:sz w:val="16"/>
+          <w:szCs w:val="16"/>
+        </w:rPr>
+        <w:t>dec</w:t>
+      </w:r>
+      <w:proofErr w:type="spellEnd"/>
+      <w:r>
+        <w:rPr>
+          <w:rFonts w:ascii="Courier New" w:hAnsi="Courier New" w:cs="Courier New"/>
+          <w:sz w:val="16"/>
+          <w:szCs w:val="16"/>
+        </w:rPr>
+        <w:t>(10,8) default 99.99999999,</w:t>
+      </w:r>
+    </w:p>
+    <w:p>
+      <w:pPr>
+        <w:autoSpaceDE w:val="0"/>
+        <w:autoSpaceDN w:val="0"/>
+        <w:adjustRightInd w:val="0"/>
+        <w:spacing w:after="0" w:line="240" w:lineRule="auto"/>
+        <w:rPr>
+          <w:rFonts w:ascii="Courier New" w:hAnsi="Courier New" w:cs="Courier New"/>
+          <w:sz w:val="16"/>
+          <w:szCs w:val="16"/>
+        </w:rPr>
+      </w:pPr>
+      <w:r>
+        <w:rPr>
+          <w:rFonts w:ascii="Courier New" w:hAnsi="Courier New" w:cs="Courier New"/>
+          <w:sz w:val="16"/>
+          <w:szCs w:val="16"/>
+        </w:rPr>
+        <w:tab/>
+      </w:r>
+      <w:r>
+        <w:rPr>
+          <w:rFonts w:ascii="Courier New" w:hAnsi="Courier New" w:cs="Courier New"/>
+          <w:sz w:val="16"/>
+          <w:szCs w:val="16"/>
+        </w:rPr>
+        <w:tab/>
         <w:t>CONSTRAINT [</w:t>
       </w:r>
       <w:proofErr w:type="spellStart"/>
@@ -357,7 +514,7 @@
           <w:sz w:val="16"/>
           <w:szCs w:val="16"/>
         </w:rPr>
-        <w:t>PK_TableName</w:t>
+        <w:t>PK_TempTable</w:t>
       </w:r>
       <w:proofErr w:type="spellEnd"/>
       <w:r>
@@ -389,8 +546,377 @@
     </w:p>
     <w:p>
       <w:pPr>
-        <w:spacing w:after="0" w:line="240" w:lineRule="auto"/>
-        <w:ind w:left="568"/>
+        <w:autoSpaceDE w:val="0"/>
+        <w:autoSpaceDN w:val="0"/>
+        <w:adjustRightInd w:val="0"/>
+        <w:spacing w:after="0" w:line="240" w:lineRule="auto"/>
+        <w:rPr>
+          <w:rFonts w:ascii="Courier New" w:hAnsi="Courier New" w:cs="Courier New"/>
+          <w:sz w:val="16"/>
+          <w:szCs w:val="16"/>
+        </w:rPr>
+      </w:pPr>
+      <w:r>
+        <w:rPr>
+          <w:rFonts w:ascii="Courier New" w:hAnsi="Courier New" w:cs="Courier New"/>
+          <w:sz w:val="16"/>
+          <w:szCs w:val="16"/>
+        </w:rPr>
+        <w:tab/>
+        <w:t>)</w:t>
+      </w:r>
+    </w:p>
+    <w:p>
+      <w:pPr>
+        <w:autoSpaceDE w:val="0"/>
+        <w:autoSpaceDN w:val="0"/>
+        <w:adjustRightInd w:val="0"/>
+        <w:spacing w:after="0" w:line="240" w:lineRule="auto"/>
+        <w:rPr>
+          <w:rFonts w:ascii="Courier New" w:hAnsi="Courier New" w:cs="Courier New"/>
+          <w:sz w:val="16"/>
+          <w:szCs w:val="16"/>
+        </w:rPr>
+      </w:pPr>
+    </w:p>
+    <w:p>
+      <w:pPr>
+        <w:autoSpaceDE w:val="0"/>
+        <w:autoSpaceDN w:val="0"/>
+        <w:adjustRightInd w:val="0"/>
+        <w:spacing w:after="0" w:line="240" w:lineRule="auto"/>
+        <w:rPr>
+          <w:rFonts w:ascii="Courier New" w:hAnsi="Courier New" w:cs="Courier New"/>
+          <w:sz w:val="16"/>
+          <w:szCs w:val="16"/>
+        </w:rPr>
+      </w:pPr>
+      <w:r>
+        <w:rPr>
+          <w:rFonts w:ascii="Courier New" w:hAnsi="Courier New" w:cs="Courier New"/>
+          <w:sz w:val="16"/>
+          <w:szCs w:val="16"/>
+        </w:rPr>
+        <w:tab/>
+        <w:t>CREATE TABLE #TempTable01</w:t>
+      </w:r>
+    </w:p>
+    <w:p>
+      <w:pPr>
+        <w:autoSpaceDE w:val="0"/>
+        <w:autoSpaceDN w:val="0"/>
+        <w:adjustRightInd w:val="0"/>
+        <w:spacing w:after="0" w:line="240" w:lineRule="auto"/>
+        <w:rPr>
+          <w:rFonts w:ascii="Courier New" w:hAnsi="Courier New" w:cs="Courier New"/>
+          <w:sz w:val="16"/>
+          <w:szCs w:val="16"/>
+        </w:rPr>
+      </w:pPr>
+      <w:r>
+        <w:rPr>
+          <w:rFonts w:ascii="Courier New" w:hAnsi="Courier New" w:cs="Courier New"/>
+          <w:sz w:val="16"/>
+          <w:szCs w:val="16"/>
+        </w:rPr>
+        <w:tab/>
+        <w:t>(</w:t>
+      </w:r>
+    </w:p>
+    <w:p>
+      <w:pPr>
+        <w:autoSpaceDE w:val="0"/>
+        <w:autoSpaceDN w:val="0"/>
+        <w:adjustRightInd w:val="0"/>
+        <w:spacing w:after="0" w:line="240" w:lineRule="auto"/>
+        <w:rPr>
+          <w:rFonts w:ascii="Courier New" w:hAnsi="Courier New" w:cs="Courier New"/>
+          <w:sz w:val="16"/>
+          <w:szCs w:val="16"/>
+        </w:rPr>
+      </w:pPr>
+      <w:r>
+        <w:rPr>
+          <w:rFonts w:ascii="Courier New" w:hAnsi="Courier New" w:cs="Courier New"/>
+          <w:sz w:val="16"/>
+          <w:szCs w:val="16"/>
+        </w:rPr>
+        <w:tab/>
+      </w:r>
+      <w:r>
+        <w:rPr>
+          <w:rFonts w:ascii="Courier New" w:hAnsi="Courier New" w:cs="Courier New"/>
+          <w:sz w:val="16"/>
+          <w:szCs w:val="16"/>
+        </w:rPr>
+        <w:tab/>
+      </w:r>
+      <w:proofErr w:type="spellStart"/>
+      <w:r>
+        <w:rPr>
+          <w:rFonts w:ascii="Courier New" w:hAnsi="Courier New" w:cs="Courier New"/>
+          <w:sz w:val="16"/>
+          <w:szCs w:val="16"/>
+        </w:rPr>
+        <w:t>IdField</w:t>
+      </w:r>
+      <w:proofErr w:type="spellEnd"/>
+      <w:r>
+        <w:rPr>
+          <w:rFonts w:ascii="Courier New" w:hAnsi="Courier New" w:cs="Courier New"/>
+          <w:sz w:val="16"/>
+          <w:szCs w:val="16"/>
+        </w:rPr>
+        <w:t xml:space="preserve"> INT </w:t>
+      </w:r>
+      <w:proofErr w:type="gramStart"/>
+      <w:r>
+        <w:rPr>
+          <w:rFonts w:ascii="Courier New" w:hAnsi="Courier New" w:cs="Courier New"/>
+          <w:sz w:val="16"/>
+          <w:szCs w:val="16"/>
+        </w:rPr>
+        <w:t>IDENTITY(</w:t>
+      </w:r>
+      <w:proofErr w:type="gramEnd"/>
+      <w:r>
+        <w:rPr>
+          <w:rFonts w:ascii="Courier New" w:hAnsi="Courier New" w:cs="Courier New"/>
+          <w:sz w:val="16"/>
+          <w:szCs w:val="16"/>
+        </w:rPr>
+        <w:t>1,1),</w:t>
+      </w:r>
+    </w:p>
+    <w:p>
+      <w:pPr>
+        <w:autoSpaceDE w:val="0"/>
+        <w:autoSpaceDN w:val="0"/>
+        <w:adjustRightInd w:val="0"/>
+        <w:spacing w:after="0" w:line="240" w:lineRule="auto"/>
+        <w:rPr>
+          <w:rFonts w:ascii="Courier New" w:hAnsi="Courier New" w:cs="Courier New"/>
+          <w:sz w:val="16"/>
+          <w:szCs w:val="16"/>
+        </w:rPr>
+      </w:pPr>
+      <w:r>
+        <w:rPr>
+          <w:rFonts w:ascii="Courier New" w:hAnsi="Courier New" w:cs="Courier New"/>
+          <w:sz w:val="16"/>
+          <w:szCs w:val="16"/>
+        </w:rPr>
+        <w:tab/>
+      </w:r>
+      <w:r>
+        <w:rPr>
+          <w:rFonts w:ascii="Courier New" w:hAnsi="Courier New" w:cs="Courier New"/>
+          <w:sz w:val="16"/>
+          <w:szCs w:val="16"/>
+        </w:rPr>
+        <w:tab/>
+        <w:t xml:space="preserve">Id </w:t>
+      </w:r>
+      <w:proofErr w:type="spellStart"/>
+      <w:r>
+        <w:rPr>
+          <w:rFonts w:ascii="Courier New" w:hAnsi="Courier New" w:cs="Courier New"/>
+          <w:sz w:val="16"/>
+          <w:szCs w:val="16"/>
+        </w:rPr>
+        <w:t>int</w:t>
+      </w:r>
+      <w:proofErr w:type="spellEnd"/>
+      <w:r>
+        <w:rPr>
+          <w:rFonts w:ascii="Courier New" w:hAnsi="Courier New" w:cs="Courier New"/>
+          <w:sz w:val="16"/>
+          <w:szCs w:val="16"/>
+        </w:rPr>
+        <w:t xml:space="preserve"> not null,</w:t>
+      </w:r>
+    </w:p>
+    <w:p>
+      <w:pPr>
+        <w:autoSpaceDE w:val="0"/>
+        <w:autoSpaceDN w:val="0"/>
+        <w:adjustRightInd w:val="0"/>
+        <w:spacing w:after="0" w:line="240" w:lineRule="auto"/>
+        <w:rPr>
+          <w:rFonts w:ascii="Courier New" w:hAnsi="Courier New" w:cs="Courier New"/>
+          <w:sz w:val="16"/>
+          <w:szCs w:val="16"/>
+        </w:rPr>
+      </w:pPr>
+      <w:r>
+        <w:rPr>
+          <w:rFonts w:ascii="Courier New" w:hAnsi="Courier New" w:cs="Courier New"/>
+          <w:sz w:val="16"/>
+          <w:szCs w:val="16"/>
+        </w:rPr>
+        <w:tab/>
+      </w:r>
+      <w:r>
+        <w:rPr>
+          <w:rFonts w:ascii="Courier New" w:hAnsi="Courier New" w:cs="Courier New"/>
+          <w:sz w:val="16"/>
+          <w:szCs w:val="16"/>
+        </w:rPr>
+        <w:tab/>
+        <w:t xml:space="preserve">CONSTRAINT [PK_TempTable01] PRIMARY KEY </w:t>
+      </w:r>
+      <w:proofErr w:type="gramStart"/>
+      <w:r>
+        <w:rPr>
+          <w:rFonts w:ascii="Courier New" w:hAnsi="Courier New" w:cs="Courier New"/>
+          <w:sz w:val="16"/>
+          <w:szCs w:val="16"/>
+        </w:rPr>
+        <w:t>CLUSTERED(</w:t>
+      </w:r>
+      <w:proofErr w:type="spellStart"/>
+      <w:proofErr w:type="gramEnd"/>
+      <w:r>
+        <w:rPr>
+          <w:rFonts w:ascii="Courier New" w:hAnsi="Courier New" w:cs="Courier New"/>
+          <w:sz w:val="16"/>
+          <w:szCs w:val="16"/>
+        </w:rPr>
+        <w:t>IdField</w:t>
+      </w:r>
+      <w:proofErr w:type="spellEnd"/>
+      <w:r>
+        <w:rPr>
+          <w:rFonts w:ascii="Courier New" w:hAnsi="Courier New" w:cs="Courier New"/>
+          <w:sz w:val="16"/>
+          <w:szCs w:val="16"/>
+        </w:rPr>
+        <w:t xml:space="preserve">), </w:t>
+      </w:r>
+    </w:p>
+    <w:p>
+      <w:pPr>
+        <w:autoSpaceDE w:val="0"/>
+        <w:autoSpaceDN w:val="0"/>
+        <w:adjustRightInd w:val="0"/>
+        <w:spacing w:after="0" w:line="240" w:lineRule="auto"/>
+        <w:rPr>
+          <w:rFonts w:ascii="Courier New" w:hAnsi="Courier New" w:cs="Courier New"/>
+          <w:sz w:val="16"/>
+          <w:szCs w:val="16"/>
+        </w:rPr>
+      </w:pPr>
+      <w:r>
+        <w:rPr>
+          <w:rFonts w:ascii="Courier New" w:hAnsi="Courier New" w:cs="Courier New"/>
+          <w:sz w:val="16"/>
+          <w:szCs w:val="16"/>
+        </w:rPr>
+        <w:tab/>
+      </w:r>
+      <w:r>
+        <w:rPr>
+          <w:rFonts w:ascii="Courier New" w:hAnsi="Courier New" w:cs="Courier New"/>
+          <w:sz w:val="16"/>
+          <w:szCs w:val="16"/>
+        </w:rPr>
+        <w:tab/>
+        <w:t>CONSTRAINT [PK_TempTable01_TempTable] Foreign Key (Id) References #</w:t>
+      </w:r>
+      <w:proofErr w:type="spellStart"/>
+      <w:proofErr w:type="gramStart"/>
+      <w:r>
+        <w:rPr>
+          <w:rFonts w:ascii="Courier New" w:hAnsi="Courier New" w:cs="Courier New"/>
+          <w:sz w:val="16"/>
+          <w:szCs w:val="16"/>
+        </w:rPr>
+        <w:t>TempTable</w:t>
+      </w:r>
+      <w:proofErr w:type="spellEnd"/>
+      <w:r>
+        <w:rPr>
+          <w:rFonts w:ascii="Courier New" w:hAnsi="Courier New" w:cs="Courier New"/>
+          <w:sz w:val="16"/>
+          <w:szCs w:val="16"/>
+        </w:rPr>
+        <w:t>(</w:t>
+      </w:r>
+      <w:proofErr w:type="gramEnd"/>
+      <w:r>
+        <w:rPr>
+          <w:rFonts w:ascii="Courier New" w:hAnsi="Courier New" w:cs="Courier New"/>
+          <w:sz w:val="16"/>
+          <w:szCs w:val="16"/>
+        </w:rPr>
+        <w:t>ID)</w:t>
+      </w:r>
+    </w:p>
+    <w:p>
+      <w:pPr>
+        <w:spacing w:after="0" w:line="240" w:lineRule="auto"/>
+        <w:ind w:left="284" w:firstLine="284"/>
+        <w:rPr>
+          <w:rFonts w:ascii="Courier New" w:eastAsia="Times New Roman" w:hAnsi="Courier New" w:cs="Courier New"/>
+          <w:color w:val="222222"/>
+          <w:sz w:val="16"/>
+          <w:szCs w:val="16"/>
+          <w:shd w:val="clear" w:color="auto" w:fill="F9F9F9"/>
+          <w:lang w:eastAsia="en-NZ"/>
+        </w:rPr>
+      </w:pPr>
+      <w:r>
+        <w:rPr>
+          <w:rFonts w:ascii="Courier New" w:eastAsia="Times New Roman" w:hAnsi="Courier New" w:cs="Courier New"/>
+          <w:color w:val="222222"/>
+          <w:sz w:val="16"/>
+          <w:szCs w:val="16"/>
+          <w:shd w:val="clear" w:color="auto" w:fill="F9F9F9"/>
+          <w:lang w:eastAsia="en-NZ"/>
+        </w:rPr>
+        <w:t xml:space="preserve">ON DELETE CASCADE    </w:t>
+      </w:r>
+    </w:p>
+    <w:p>
+      <w:pPr>
+        <w:autoSpaceDE w:val="0"/>
+        <w:autoSpaceDN w:val="0"/>
+        <w:adjustRightInd w:val="0"/>
+        <w:spacing w:after="0" w:line="240" w:lineRule="auto"/>
+        <w:rPr>
+          <w:rFonts w:ascii="Courier New" w:hAnsi="Courier New" w:cs="Courier New"/>
+          <w:sz w:val="16"/>
+          <w:szCs w:val="16"/>
+        </w:rPr>
+      </w:pPr>
+      <w:r>
+        <w:rPr>
+          <w:rFonts w:ascii="Courier New" w:eastAsia="Times New Roman" w:hAnsi="Courier New" w:cs="Courier New"/>
+          <w:color w:val="222222"/>
+          <w:sz w:val="16"/>
+          <w:szCs w:val="16"/>
+          <w:shd w:val="clear" w:color="auto" w:fill="F9F9F9"/>
+          <w:lang w:eastAsia="en-NZ"/>
+        </w:rPr>
+        <w:t xml:space="preserve">    </w:t>
+      </w:r>
+      <w:r>
+        <w:rPr>
+          <w:rFonts w:ascii="Courier New" w:eastAsia="Times New Roman" w:hAnsi="Courier New" w:cs="Courier New"/>
+          <w:color w:val="222222"/>
+          <w:sz w:val="16"/>
+          <w:szCs w:val="16"/>
+          <w:shd w:val="clear" w:color="auto" w:fill="F9F9F9"/>
+          <w:lang w:eastAsia="en-NZ"/>
+        </w:rPr>
+        <w:tab/>
+        <w:t>ON UPDATE CASCADE</w:t>
+      </w:r>
+    </w:p>
+    <w:p>
+      <w:pPr>
+        <w:spacing w:after="0" w:line="240" w:lineRule="auto"/>
+        <w:ind w:firstLine="284"/>
         <w:rPr>
           <w:rFonts w:ascii="Courier New" w:hAnsi="Courier New" w:cs="Courier New"/>
           <w:sz w:val="16"/>
@@ -2590,16 +3116,7 @@
                 <w:sz w:val="16"/>
                 <w:szCs w:val="16"/>
               </w:rPr>
-              <w:t xml:space="preserve"> </w:t>
-            </w:r>
-            <w:r>
-              <w:rPr>
-                <w:rFonts w:ascii="Courier New" w:hAnsi="Courier New" w:cs="Courier New"/>
-                <w:sz w:val="16"/>
-                <w:szCs w:val="16"/>
-              </w:rPr>
-              <w:lastRenderedPageBreak/>
-              <w:t>9999-12-31 23:59:59.9999999</w:t>
+              <w:t xml:space="preserve"> 9999-12-31 23:59:59.9999999</w:t>
             </w:r>
           </w:p>
         </w:tc>
@@ -2635,7 +3152,6 @@
                 <w:sz w:val="16"/>
                 <w:szCs w:val="16"/>
               </w:rPr>
-              <w:lastRenderedPageBreak/>
               <w:t xml:space="preserve">100 </w:t>
             </w:r>
             <w:proofErr w:type="spellStart"/>
@@ -3004,33 +3520,34 @@
         <w:pStyle w:val="ListParagraph"/>
         <w:spacing w:after="0" w:line="240" w:lineRule="auto"/>
         <w:rPr>
-          <w:sz w:val="20"/>
-          <w:szCs w:val="20"/>
-        </w:rPr>
-      </w:pPr>
-      <w:r>
-        <w:rPr>
-          <w:rFonts w:ascii="Consolas" w:hAnsi="Consolas" w:cs="Consolas"/>
-          <w:sz w:val="19"/>
-          <w:szCs w:val="19"/>
+          <w:rFonts w:ascii="Courier New" w:hAnsi="Courier New" w:cs="Courier New"/>
+          <w:sz w:val="16"/>
+          <w:szCs w:val="16"/>
+        </w:rPr>
+      </w:pPr>
+      <w:r>
+        <w:rPr>
+          <w:rFonts w:ascii="Courier New" w:hAnsi="Courier New" w:cs="Courier New"/>
+          <w:sz w:val="16"/>
+          <w:szCs w:val="16"/>
         </w:rPr>
         <w:t>ALTER TABLE #</w:t>
       </w:r>
       <w:proofErr w:type="spellStart"/>
       <w:r>
         <w:rPr>
-          <w:rFonts w:ascii="Consolas" w:hAnsi="Consolas" w:cs="Consolas"/>
-          <w:sz w:val="19"/>
-          <w:szCs w:val="19"/>
+          <w:rFonts w:ascii="Courier New" w:hAnsi="Courier New" w:cs="Courier New"/>
+          <w:sz w:val="16"/>
+          <w:szCs w:val="16"/>
         </w:rPr>
         <w:t>TempTable</w:t>
       </w:r>
       <w:proofErr w:type="spellEnd"/>
       <w:r>
         <w:rPr>
-          <w:rFonts w:ascii="Consolas" w:hAnsi="Consolas" w:cs="Consolas"/>
-          <w:sz w:val="19"/>
-          <w:szCs w:val="19"/>
+          <w:rFonts w:ascii="Courier New" w:hAnsi="Courier New" w:cs="Courier New"/>
+          <w:sz w:val="16"/>
+          <w:szCs w:val="16"/>
         </w:rPr>
         <w:t xml:space="preserve"> ADD Col1 date default '20170101'</w:t>
       </w:r>
@@ -3061,15 +3578,16 @@
         <w:pStyle w:val="ListParagraph"/>
         <w:spacing w:after="0" w:line="240" w:lineRule="auto"/>
         <w:rPr>
-          <w:sz w:val="20"/>
-          <w:szCs w:val="20"/>
-        </w:rPr>
-      </w:pPr>
-      <w:r>
-        <w:rPr>
-          <w:rFonts w:ascii="Consolas" w:hAnsi="Consolas" w:cs="Consolas"/>
-          <w:sz w:val="19"/>
-          <w:szCs w:val="19"/>
+          <w:rFonts w:ascii="Courier New" w:hAnsi="Courier New" w:cs="Courier New"/>
+          <w:sz w:val="16"/>
+          <w:szCs w:val="16"/>
+        </w:rPr>
+      </w:pPr>
+      <w:r>
+        <w:rPr>
+          <w:rFonts w:ascii="Courier New" w:hAnsi="Courier New" w:cs="Courier New"/>
+          <w:sz w:val="16"/>
+          <w:szCs w:val="16"/>
         </w:rPr>
         <w:t>SP_RENAME '#</w:t>
       </w:r>
@@ -3077,45 +3595,45 @@
       <w:proofErr w:type="gramStart"/>
       <w:r>
         <w:rPr>
-          <w:rFonts w:ascii="Consolas" w:hAnsi="Consolas" w:cs="Consolas"/>
-          <w:sz w:val="19"/>
-          <w:szCs w:val="19"/>
+          <w:rFonts w:ascii="Courier New" w:hAnsi="Courier New" w:cs="Courier New"/>
+          <w:sz w:val="16"/>
+          <w:szCs w:val="16"/>
         </w:rPr>
         <w:t>TempTable.AnotherId</w:t>
       </w:r>
       <w:proofErr w:type="spellEnd"/>
       <w:r>
         <w:rPr>
-          <w:rFonts w:ascii="Consolas" w:hAnsi="Consolas" w:cs="Consolas"/>
-          <w:sz w:val="19"/>
-          <w:szCs w:val="19"/>
+          <w:rFonts w:ascii="Courier New" w:hAnsi="Courier New" w:cs="Courier New"/>
+          <w:sz w:val="16"/>
+          <w:szCs w:val="16"/>
         </w:rPr>
         <w:t>' ,</w:t>
       </w:r>
       <w:proofErr w:type="gramEnd"/>
       <w:r>
         <w:rPr>
-          <w:rFonts w:ascii="Consolas" w:hAnsi="Consolas" w:cs="Consolas"/>
-          <w:sz w:val="19"/>
-          <w:szCs w:val="19"/>
+          <w:rFonts w:ascii="Courier New" w:hAnsi="Courier New" w:cs="Courier New"/>
+          <w:sz w:val="16"/>
+          <w:szCs w:val="16"/>
         </w:rPr>
         <w:t xml:space="preserve"> '</w:t>
       </w:r>
       <w:proofErr w:type="spellStart"/>
       <w:r>
         <w:rPr>
-          <w:rFonts w:ascii="Consolas" w:hAnsi="Consolas" w:cs="Consolas"/>
-          <w:sz w:val="19"/>
-          <w:szCs w:val="19"/>
+          <w:rFonts w:ascii="Courier New" w:hAnsi="Courier New" w:cs="Courier New"/>
+          <w:sz w:val="16"/>
+          <w:szCs w:val="16"/>
         </w:rPr>
         <w:t>SlNo</w:t>
       </w:r>
       <w:proofErr w:type="spellEnd"/>
       <w:r>
         <w:rPr>
-          <w:rFonts w:ascii="Consolas" w:hAnsi="Consolas" w:cs="Consolas"/>
-          <w:sz w:val="19"/>
-          <w:szCs w:val="19"/>
+          <w:rFonts w:ascii="Courier New" w:hAnsi="Courier New" w:cs="Courier New"/>
+          <w:sz w:val="16"/>
+          <w:szCs w:val="16"/>
         </w:rPr>
         <w:t>', 'COLUMN'</w:t>
       </w:r>
@@ -3154,49 +3672,341 @@
     <w:p>
       <w:pPr>
         <w:pStyle w:val="ListParagraph"/>
-        <w:numPr>
-          <w:ilvl w:val="0"/>
-          <w:numId w:val="1"/>
-        </w:numPr>
+        <w:spacing w:after="0" w:line="240" w:lineRule="auto"/>
+        <w:rPr>
+          <w:rFonts w:ascii="Consolas" w:hAnsi="Consolas" w:cs="Consolas"/>
+          <w:sz w:val="16"/>
+          <w:szCs w:val="16"/>
+        </w:rPr>
+      </w:pPr>
+      <w:r>
+        <w:rPr>
+          <w:sz w:val="16"/>
+          <w:szCs w:val="16"/>
+        </w:rPr>
+        <w:t xml:space="preserve">ALTER TABLE ADD CONSTRAINT </w:t>
+      </w:r>
+      <w:r>
+        <w:rPr>
+          <w:rFonts w:ascii="Consolas" w:hAnsi="Consolas" w:cs="Consolas"/>
+          <w:sz w:val="16"/>
+          <w:szCs w:val="16"/>
+        </w:rPr>
+        <w:t>[</w:t>
+      </w:r>
+      <w:proofErr w:type="spellStart"/>
+      <w:r>
+        <w:rPr>
+          <w:rFonts w:ascii="Consolas" w:hAnsi="Consolas" w:cs="Consolas"/>
+          <w:sz w:val="16"/>
+          <w:szCs w:val="16"/>
+        </w:rPr>
+        <w:t>PK_TableName</w:t>
+      </w:r>
+      <w:proofErr w:type="spellEnd"/>
+      <w:r>
+        <w:rPr>
+          <w:rFonts w:ascii="Consolas" w:hAnsi="Consolas" w:cs="Consolas"/>
+          <w:sz w:val="16"/>
+          <w:szCs w:val="16"/>
+        </w:rPr>
+        <w:t xml:space="preserve">] PRIMARY KEY </w:t>
+      </w:r>
+      <w:proofErr w:type="gramStart"/>
+      <w:r>
+        <w:rPr>
+          <w:rFonts w:ascii="Consolas" w:hAnsi="Consolas" w:cs="Consolas"/>
+          <w:sz w:val="16"/>
+          <w:szCs w:val="16"/>
+        </w:rPr>
+        <w:t>CLUSTERED(</w:t>
+      </w:r>
+      <w:proofErr w:type="gramEnd"/>
+      <w:r>
+        <w:rPr>
+          <w:rFonts w:ascii="Consolas" w:hAnsi="Consolas" w:cs="Consolas"/>
+          <w:sz w:val="16"/>
+          <w:szCs w:val="16"/>
+        </w:rPr>
+        <w:t>ID)</w:t>
+      </w:r>
+    </w:p>
+    <w:p>
+      <w:pPr>
+        <w:spacing w:after="0" w:line="240" w:lineRule="auto"/>
+        <w:ind w:left="720"/>
+        <w:rPr>
+          <w:rFonts w:ascii="Courier New" w:eastAsia="Times New Roman" w:hAnsi="Courier New" w:cs="Courier New"/>
+          <w:color w:val="222222"/>
+          <w:sz w:val="16"/>
+          <w:szCs w:val="16"/>
+          <w:shd w:val="clear" w:color="auto" w:fill="F9F9F9"/>
+          <w:lang w:eastAsia="en-NZ"/>
+        </w:rPr>
+      </w:pPr>
+      <w:r>
+        <w:rPr>
+          <w:rFonts w:ascii="Courier New" w:eastAsia="Times New Roman" w:hAnsi="Courier New" w:cs="Courier New"/>
+          <w:color w:val="222222"/>
+          <w:sz w:val="16"/>
+          <w:szCs w:val="16"/>
+          <w:shd w:val="clear" w:color="auto" w:fill="F9F9F9"/>
+          <w:lang w:eastAsia="en-NZ"/>
+        </w:rPr>
+        <w:t xml:space="preserve">ALTER TABLE </w:t>
+      </w:r>
+      <w:proofErr w:type="spellStart"/>
+      <w:r>
+        <w:rPr>
+          <w:rFonts w:ascii="Courier New" w:eastAsia="Times New Roman" w:hAnsi="Courier New" w:cs="Courier New"/>
+          <w:color w:val="222222"/>
+          <w:sz w:val="16"/>
+          <w:szCs w:val="16"/>
+          <w:shd w:val="clear" w:color="auto" w:fill="F9F9F9"/>
+          <w:lang w:eastAsia="en-NZ"/>
+        </w:rPr>
+        <w:t>Sales.TempSalesReason</w:t>
+      </w:r>
+      <w:proofErr w:type="spellEnd"/>
+      <w:r>
+        <w:rPr>
+          <w:rFonts w:ascii="Courier New" w:eastAsia="Times New Roman" w:hAnsi="Courier New" w:cs="Courier New"/>
+          <w:color w:val="222222"/>
+          <w:sz w:val="16"/>
+          <w:szCs w:val="16"/>
+          <w:shd w:val="clear" w:color="auto" w:fill="F9F9F9"/>
+          <w:lang w:eastAsia="en-NZ"/>
+        </w:rPr>
+        <w:t xml:space="preserve">     </w:t>
+      </w:r>
+    </w:p>
+    <w:p>
+      <w:pPr>
+        <w:spacing w:after="0" w:line="240" w:lineRule="auto"/>
+        <w:ind w:left="720"/>
+        <w:rPr>
+          <w:rFonts w:ascii="Courier New" w:eastAsia="Times New Roman" w:hAnsi="Courier New" w:cs="Courier New"/>
+          <w:color w:val="222222"/>
+          <w:sz w:val="16"/>
+          <w:szCs w:val="16"/>
+          <w:shd w:val="clear" w:color="auto" w:fill="F9F9F9"/>
+          <w:lang w:eastAsia="en-NZ"/>
+        </w:rPr>
+      </w:pPr>
+      <w:r>
+        <w:rPr>
+          <w:rFonts w:ascii="Courier New" w:eastAsia="Times New Roman" w:hAnsi="Courier New" w:cs="Courier New"/>
+          <w:color w:val="222222"/>
+          <w:sz w:val="16"/>
+          <w:szCs w:val="16"/>
+          <w:shd w:val="clear" w:color="auto" w:fill="F9F9F9"/>
+          <w:lang w:eastAsia="en-NZ"/>
+        </w:rPr>
+        <w:t xml:space="preserve">ADD CONSTRAINT </w:t>
+      </w:r>
+      <w:proofErr w:type="spellStart"/>
+      <w:r>
+        <w:rPr>
+          <w:rFonts w:ascii="Courier New" w:eastAsia="Times New Roman" w:hAnsi="Courier New" w:cs="Courier New"/>
+          <w:color w:val="222222"/>
+          <w:sz w:val="16"/>
+          <w:szCs w:val="16"/>
+          <w:shd w:val="clear" w:color="auto" w:fill="F9F9F9"/>
+          <w:lang w:eastAsia="en-NZ"/>
+        </w:rPr>
+        <w:t>FK_TempSales_SalesReason</w:t>
+      </w:r>
+      <w:proofErr w:type="spellEnd"/>
+      <w:r>
+        <w:rPr>
+          <w:rFonts w:ascii="Courier New" w:eastAsia="Times New Roman" w:hAnsi="Courier New" w:cs="Courier New"/>
+          <w:color w:val="222222"/>
+          <w:sz w:val="16"/>
+          <w:szCs w:val="16"/>
+          <w:shd w:val="clear" w:color="auto" w:fill="F9F9F9"/>
+          <w:lang w:eastAsia="en-NZ"/>
+        </w:rPr>
+        <w:t xml:space="preserve"> FOREIGN KEY (</w:t>
+      </w:r>
+      <w:proofErr w:type="spellStart"/>
+      <w:r>
+        <w:rPr>
+          <w:rFonts w:ascii="Courier New" w:eastAsia="Times New Roman" w:hAnsi="Courier New" w:cs="Courier New"/>
+          <w:color w:val="222222"/>
+          <w:sz w:val="16"/>
+          <w:szCs w:val="16"/>
+          <w:shd w:val="clear" w:color="auto" w:fill="F9F9F9"/>
+          <w:lang w:eastAsia="en-NZ"/>
+        </w:rPr>
+        <w:t>TempID</w:t>
+      </w:r>
+      <w:proofErr w:type="spellEnd"/>
+      <w:r>
+        <w:rPr>
+          <w:rFonts w:ascii="Courier New" w:eastAsia="Times New Roman" w:hAnsi="Courier New" w:cs="Courier New"/>
+          <w:color w:val="222222"/>
+          <w:sz w:val="16"/>
+          <w:szCs w:val="16"/>
+          <w:shd w:val="clear" w:color="auto" w:fill="F9F9F9"/>
+          <w:lang w:eastAsia="en-NZ"/>
+        </w:rPr>
+        <w:t xml:space="preserve">)     </w:t>
+      </w:r>
+    </w:p>
+    <w:p>
+      <w:pPr>
+        <w:spacing w:after="0" w:line="240" w:lineRule="auto"/>
+        <w:ind w:left="720"/>
+        <w:rPr>
+          <w:rFonts w:ascii="Courier New" w:eastAsia="Times New Roman" w:hAnsi="Courier New" w:cs="Courier New"/>
+          <w:color w:val="222222"/>
+          <w:sz w:val="16"/>
+          <w:szCs w:val="16"/>
+          <w:shd w:val="clear" w:color="auto" w:fill="F9F9F9"/>
+          <w:lang w:eastAsia="en-NZ"/>
+        </w:rPr>
+      </w:pPr>
+      <w:r>
+        <w:rPr>
+          <w:rFonts w:ascii="Courier New" w:eastAsia="Times New Roman" w:hAnsi="Courier New" w:cs="Courier New"/>
+          <w:color w:val="222222"/>
+          <w:sz w:val="16"/>
+          <w:szCs w:val="16"/>
+          <w:shd w:val="clear" w:color="auto" w:fill="F9F9F9"/>
+          <w:lang w:eastAsia="en-NZ"/>
+        </w:rPr>
+        <w:t xml:space="preserve">    REFERENCES </w:t>
+      </w:r>
+      <w:proofErr w:type="spellStart"/>
+      <w:r>
+        <w:rPr>
+          <w:rFonts w:ascii="Courier New" w:eastAsia="Times New Roman" w:hAnsi="Courier New" w:cs="Courier New"/>
+          <w:color w:val="222222"/>
+          <w:sz w:val="16"/>
+          <w:szCs w:val="16"/>
+          <w:shd w:val="clear" w:color="auto" w:fill="F9F9F9"/>
+          <w:lang w:eastAsia="en-NZ"/>
+        </w:rPr>
+        <w:t>Sales.SalesReason</w:t>
+      </w:r>
+      <w:proofErr w:type="spellEnd"/>
+      <w:r>
+        <w:rPr>
+          <w:rFonts w:ascii="Courier New" w:eastAsia="Times New Roman" w:hAnsi="Courier New" w:cs="Courier New"/>
+          <w:color w:val="222222"/>
+          <w:sz w:val="16"/>
+          <w:szCs w:val="16"/>
+          <w:shd w:val="clear" w:color="auto" w:fill="F9F9F9"/>
+          <w:lang w:eastAsia="en-NZ"/>
+        </w:rPr>
+        <w:t xml:space="preserve"> (</w:t>
+      </w:r>
+      <w:proofErr w:type="spellStart"/>
+      <w:r>
+        <w:rPr>
+          <w:rFonts w:ascii="Courier New" w:eastAsia="Times New Roman" w:hAnsi="Courier New" w:cs="Courier New"/>
+          <w:color w:val="222222"/>
+          <w:sz w:val="16"/>
+          <w:szCs w:val="16"/>
+          <w:shd w:val="clear" w:color="auto" w:fill="F9F9F9"/>
+          <w:lang w:eastAsia="en-NZ"/>
+        </w:rPr>
+        <w:t>SalesReasonID</w:t>
+      </w:r>
+      <w:proofErr w:type="spellEnd"/>
+      <w:r>
+        <w:rPr>
+          <w:rFonts w:ascii="Courier New" w:eastAsia="Times New Roman" w:hAnsi="Courier New" w:cs="Courier New"/>
+          <w:color w:val="222222"/>
+          <w:sz w:val="16"/>
+          <w:szCs w:val="16"/>
+          <w:shd w:val="clear" w:color="auto" w:fill="F9F9F9"/>
+          <w:lang w:eastAsia="en-NZ"/>
+        </w:rPr>
+        <w:t xml:space="preserve">)     </w:t>
+      </w:r>
+    </w:p>
+    <w:p>
+      <w:pPr>
+        <w:spacing w:after="0" w:line="240" w:lineRule="auto"/>
+        <w:ind w:left="720"/>
+        <w:rPr>
+          <w:rFonts w:ascii="Courier New" w:eastAsia="Times New Roman" w:hAnsi="Courier New" w:cs="Courier New"/>
+          <w:color w:val="222222"/>
+          <w:sz w:val="16"/>
+          <w:szCs w:val="16"/>
+          <w:shd w:val="clear" w:color="auto" w:fill="F9F9F9"/>
+          <w:lang w:eastAsia="en-NZ"/>
+        </w:rPr>
+      </w:pPr>
+      <w:r>
+        <w:rPr>
+          <w:rFonts w:ascii="Courier New" w:eastAsia="Times New Roman" w:hAnsi="Courier New" w:cs="Courier New"/>
+          <w:color w:val="222222"/>
+          <w:sz w:val="16"/>
+          <w:szCs w:val="16"/>
+          <w:shd w:val="clear" w:color="auto" w:fill="F9F9F9"/>
+          <w:lang w:eastAsia="en-NZ"/>
+        </w:rPr>
+        <w:t xml:space="preserve">    ON DELETE CASCADE    </w:t>
+      </w:r>
+    </w:p>
+    <w:p>
+      <w:pPr>
+        <w:spacing w:after="0" w:line="240" w:lineRule="auto"/>
+        <w:ind w:left="720"/>
+        <w:rPr>
+          <w:rFonts w:ascii="Courier New" w:eastAsia="Times New Roman" w:hAnsi="Courier New" w:cs="Courier New"/>
+          <w:color w:val="222222"/>
+          <w:sz w:val="16"/>
+          <w:szCs w:val="16"/>
+          <w:shd w:val="clear" w:color="auto" w:fill="F9F9F9"/>
+          <w:lang w:eastAsia="en-NZ"/>
+        </w:rPr>
+      </w:pPr>
+      <w:r>
+        <w:rPr>
+          <w:rFonts w:ascii="Courier New" w:eastAsia="Times New Roman" w:hAnsi="Courier New" w:cs="Courier New"/>
+          <w:color w:val="222222"/>
+          <w:sz w:val="16"/>
+          <w:szCs w:val="16"/>
+          <w:shd w:val="clear" w:color="auto" w:fill="F9F9F9"/>
+          <w:lang w:eastAsia="en-NZ"/>
+        </w:rPr>
+        <w:t xml:space="preserve">    ON UPDATE CASCADE</w:t>
+      </w:r>
+      <w:r>
+        <w:rPr>
+          <w:rFonts w:ascii="Consolas" w:eastAsia="Times New Roman" w:hAnsi="Consolas" w:cs="Consolas"/>
+          <w:color w:val="222222"/>
+          <w:sz w:val="16"/>
+          <w:szCs w:val="16"/>
+          <w:shd w:val="clear" w:color="auto" w:fill="F9F9F9"/>
+          <w:lang w:eastAsia="en-NZ"/>
+        </w:rPr>
+        <w:t>;</w:t>
+      </w:r>
+      <w:r>
+        <w:rPr>
+          <w:rFonts w:ascii="Consolas" w:eastAsia="Times New Roman" w:hAnsi="Consolas" w:cs="Consolas"/>
+          <w:color w:val="222222"/>
+          <w:sz w:val="21"/>
+          <w:szCs w:val="21"/>
+          <w:shd w:val="clear" w:color="auto" w:fill="F9F9F9"/>
+          <w:lang w:eastAsia="en-NZ"/>
+        </w:rPr>
+        <w:t xml:space="preserve">    </w:t>
+      </w:r>
+    </w:p>
+    <w:p>
+      <w:pPr>
+        <w:pStyle w:val="ListParagraph"/>
         <w:spacing w:after="0" w:line="240" w:lineRule="auto"/>
         <w:rPr>
           <w:sz w:val="20"/>
           <w:szCs w:val="20"/>
         </w:rPr>
       </w:pPr>
-      <w:r>
-        <w:rPr>
-          <w:sz w:val="20"/>
-          <w:szCs w:val="20"/>
-        </w:rPr>
-        <w:t xml:space="preserve">ALTER TABLE ADD CONSTRAINT </w:t>
-      </w:r>
-      <w:r>
-        <w:rPr>
-          <w:rFonts w:ascii="Consolas" w:hAnsi="Consolas" w:cs="Consolas"/>
-          <w:sz w:val="19"/>
-          <w:szCs w:val="19"/>
-        </w:rPr>
-        <w:t>[</w:t>
-      </w:r>
-      <w:proofErr w:type="spellStart"/>
-      <w:r>
-        <w:rPr>
-          <w:rFonts w:ascii="Consolas" w:hAnsi="Consolas" w:cs="Consolas"/>
-          <w:sz w:val="19"/>
-          <w:szCs w:val="19"/>
-        </w:rPr>
-        <w:t>PK_TableName</w:t>
-      </w:r>
-      <w:proofErr w:type="spellEnd"/>
-      <w:r>
-        <w:rPr>
-          <w:rFonts w:ascii="Consolas" w:hAnsi="Consolas" w:cs="Consolas"/>
-          <w:sz w:val="19"/>
-          <w:szCs w:val="19"/>
-        </w:rPr>
-        <w:t>] PRIMARY KEY CLUSTERED(ID)</w:t>
-      </w:r>
     </w:p>
     <w:p>
       <w:pPr>
@@ -3243,23 +4053,515 @@
     <w:p>
       <w:pPr>
         <w:pStyle w:val="ListParagraph"/>
-        <w:numPr>
-          <w:ilvl w:val="0"/>
-          <w:numId w:val="1"/>
-        </w:numPr>
         <w:spacing w:after="0" w:line="240" w:lineRule="auto"/>
         <w:rPr>
           <w:sz w:val="20"/>
           <w:szCs w:val="20"/>
         </w:rPr>
       </w:pPr>
-      <w:r>
-        <w:rPr>
-          <w:sz w:val="20"/>
-          <w:szCs w:val="20"/>
-        </w:rPr>
-        <w:t>Execute Stored Procedure</w:t>
-      </w:r>
+    </w:p>
+    <w:p>
+      <w:pPr>
+        <w:autoSpaceDE w:val="0"/>
+        <w:autoSpaceDN w:val="0"/>
+        <w:adjustRightInd w:val="0"/>
+        <w:spacing w:after="0" w:line="240" w:lineRule="auto"/>
+        <w:ind w:left="720"/>
+        <w:rPr>
+          <w:rFonts w:ascii="Courier New" w:hAnsi="Courier New" w:cs="Courier New"/>
+          <w:sz w:val="16"/>
+          <w:szCs w:val="16"/>
+        </w:rPr>
+      </w:pPr>
+      <w:r>
+        <w:rPr>
+          <w:rFonts w:ascii="Courier New" w:hAnsi="Courier New" w:cs="Courier New"/>
+          <w:sz w:val="16"/>
+          <w:szCs w:val="16"/>
+        </w:rPr>
+        <w:t>CREATE PROCEDURE &lt;</w:t>
+      </w:r>
+      <w:proofErr w:type="spellStart"/>
+      <w:r>
+        <w:rPr>
+          <w:rFonts w:ascii="Courier New" w:hAnsi="Courier New" w:cs="Courier New"/>
+          <w:sz w:val="16"/>
+          <w:szCs w:val="16"/>
+        </w:rPr>
+        <w:t>Procedure_Name</w:t>
+      </w:r>
+      <w:proofErr w:type="spellEnd"/>
+      <w:r>
+        <w:rPr>
+          <w:rFonts w:ascii="Courier New" w:hAnsi="Courier New" w:cs="Courier New"/>
+          <w:sz w:val="16"/>
+          <w:szCs w:val="16"/>
+        </w:rPr>
+        <w:t xml:space="preserve">, </w:t>
+      </w:r>
+      <w:proofErr w:type="spellStart"/>
+      <w:r>
+        <w:rPr>
+          <w:rFonts w:ascii="Courier New" w:hAnsi="Courier New" w:cs="Courier New"/>
+          <w:sz w:val="16"/>
+          <w:szCs w:val="16"/>
+        </w:rPr>
+        <w:t>sysname</w:t>
+      </w:r>
+      <w:proofErr w:type="spellEnd"/>
+      <w:r>
+        <w:rPr>
+          <w:rFonts w:ascii="Courier New" w:hAnsi="Courier New" w:cs="Courier New"/>
+          <w:sz w:val="16"/>
+          <w:szCs w:val="16"/>
+        </w:rPr>
+        <w:t xml:space="preserve">, </w:t>
+      </w:r>
+      <w:proofErr w:type="spellStart"/>
+      <w:r>
+        <w:rPr>
+          <w:rFonts w:ascii="Courier New" w:hAnsi="Courier New" w:cs="Courier New"/>
+          <w:sz w:val="16"/>
+          <w:szCs w:val="16"/>
+        </w:rPr>
+        <w:t>ProcedureName</w:t>
+      </w:r>
+      <w:proofErr w:type="spellEnd"/>
+      <w:r>
+        <w:rPr>
+          <w:rFonts w:ascii="Courier New" w:hAnsi="Courier New" w:cs="Courier New"/>
+          <w:sz w:val="16"/>
+          <w:szCs w:val="16"/>
+        </w:rPr>
+        <w:t xml:space="preserve">&gt; </w:t>
+      </w:r>
+    </w:p>
+    <w:p>
+      <w:pPr>
+        <w:autoSpaceDE w:val="0"/>
+        <w:autoSpaceDN w:val="0"/>
+        <w:adjustRightInd w:val="0"/>
+        <w:spacing w:after="0" w:line="240" w:lineRule="auto"/>
+        <w:ind w:left="720"/>
+        <w:rPr>
+          <w:rFonts w:ascii="Courier New" w:hAnsi="Courier New" w:cs="Courier New"/>
+          <w:sz w:val="16"/>
+          <w:szCs w:val="16"/>
+        </w:rPr>
+      </w:pPr>
+      <w:r>
+        <w:rPr>
+          <w:rFonts w:ascii="Courier New" w:hAnsi="Courier New" w:cs="Courier New"/>
+          <w:sz w:val="16"/>
+          <w:szCs w:val="16"/>
+        </w:rPr>
+        <w:tab/>
+        <w:t>-- Add the parameters for the stored procedure here</w:t>
+      </w:r>
+    </w:p>
+    <w:p>
+      <w:pPr>
+        <w:autoSpaceDE w:val="0"/>
+        <w:autoSpaceDN w:val="0"/>
+        <w:adjustRightInd w:val="0"/>
+        <w:spacing w:after="0" w:line="240" w:lineRule="auto"/>
+        <w:ind w:left="720"/>
+        <w:rPr>
+          <w:rFonts w:ascii="Courier New" w:hAnsi="Courier New" w:cs="Courier New"/>
+          <w:sz w:val="16"/>
+          <w:szCs w:val="16"/>
+        </w:rPr>
+      </w:pPr>
+      <w:r>
+        <w:rPr>
+          <w:rFonts w:ascii="Courier New" w:hAnsi="Courier New" w:cs="Courier New"/>
+          <w:sz w:val="16"/>
+          <w:szCs w:val="16"/>
+        </w:rPr>
+        <w:tab/>
+        <w:t xml:space="preserve">&lt;@Param1, </w:t>
+      </w:r>
+      <w:proofErr w:type="spellStart"/>
+      <w:r>
+        <w:rPr>
+          <w:rFonts w:ascii="Courier New" w:hAnsi="Courier New" w:cs="Courier New"/>
+          <w:sz w:val="16"/>
+          <w:szCs w:val="16"/>
+        </w:rPr>
+        <w:t>sysname</w:t>
+      </w:r>
+      <w:proofErr w:type="spellEnd"/>
+      <w:r>
+        <w:rPr>
+          <w:rFonts w:ascii="Courier New" w:hAnsi="Courier New" w:cs="Courier New"/>
+          <w:sz w:val="16"/>
+          <w:szCs w:val="16"/>
+        </w:rPr>
+        <w:t>, @p1&gt; &lt;Datatype_For_Param1</w:t>
+      </w:r>
+      <w:proofErr w:type="gramStart"/>
+      <w:r>
+        <w:rPr>
+          <w:rFonts w:ascii="Courier New" w:hAnsi="Courier New" w:cs="Courier New"/>
+          <w:sz w:val="16"/>
+          <w:szCs w:val="16"/>
+        </w:rPr>
+        <w:t>, ,</w:t>
+      </w:r>
+      <w:proofErr w:type="gramEnd"/>
+      <w:r>
+        <w:rPr>
+          <w:rFonts w:ascii="Courier New" w:hAnsi="Courier New" w:cs="Courier New"/>
+          <w:sz w:val="16"/>
+          <w:szCs w:val="16"/>
+        </w:rPr>
+        <w:t xml:space="preserve"> </w:t>
+      </w:r>
+      <w:proofErr w:type="spellStart"/>
+      <w:r>
+        <w:rPr>
+          <w:rFonts w:ascii="Courier New" w:hAnsi="Courier New" w:cs="Courier New"/>
+          <w:sz w:val="16"/>
+          <w:szCs w:val="16"/>
+        </w:rPr>
+        <w:t>int</w:t>
+      </w:r>
+      <w:proofErr w:type="spellEnd"/>
+      <w:r>
+        <w:rPr>
+          <w:rFonts w:ascii="Courier New" w:hAnsi="Courier New" w:cs="Courier New"/>
+          <w:sz w:val="16"/>
+          <w:szCs w:val="16"/>
+        </w:rPr>
+        <w:t xml:space="preserve">&gt; = &lt;Default_Value_For_Param1, , 0&gt;, </w:t>
+      </w:r>
+    </w:p>
+    <w:p>
+      <w:pPr>
+        <w:autoSpaceDE w:val="0"/>
+        <w:autoSpaceDN w:val="0"/>
+        <w:adjustRightInd w:val="0"/>
+        <w:spacing w:after="0" w:line="240" w:lineRule="auto"/>
+        <w:ind w:left="720"/>
+        <w:rPr>
+          <w:rFonts w:ascii="Courier New" w:hAnsi="Courier New" w:cs="Courier New"/>
+          <w:sz w:val="16"/>
+          <w:szCs w:val="16"/>
+        </w:rPr>
+      </w:pPr>
+      <w:r>
+        <w:rPr>
+          <w:rFonts w:ascii="Courier New" w:hAnsi="Courier New" w:cs="Courier New"/>
+          <w:sz w:val="16"/>
+          <w:szCs w:val="16"/>
+        </w:rPr>
+        <w:tab/>
+        <w:t xml:space="preserve">&lt;@Param2, </w:t>
+      </w:r>
+      <w:proofErr w:type="spellStart"/>
+      <w:r>
+        <w:rPr>
+          <w:rFonts w:ascii="Courier New" w:hAnsi="Courier New" w:cs="Courier New"/>
+          <w:sz w:val="16"/>
+          <w:szCs w:val="16"/>
+        </w:rPr>
+        <w:t>sysname</w:t>
+      </w:r>
+      <w:proofErr w:type="spellEnd"/>
+      <w:r>
+        <w:rPr>
+          <w:rFonts w:ascii="Courier New" w:hAnsi="Courier New" w:cs="Courier New"/>
+          <w:sz w:val="16"/>
+          <w:szCs w:val="16"/>
+        </w:rPr>
+        <w:t>, @p2&gt; &lt;Datatype_For_Param2</w:t>
+      </w:r>
+      <w:proofErr w:type="gramStart"/>
+      <w:r>
+        <w:rPr>
+          <w:rFonts w:ascii="Courier New" w:hAnsi="Courier New" w:cs="Courier New"/>
+          <w:sz w:val="16"/>
+          <w:szCs w:val="16"/>
+        </w:rPr>
+        <w:t>, ,</w:t>
+      </w:r>
+      <w:proofErr w:type="gramEnd"/>
+      <w:r>
+        <w:rPr>
+          <w:rFonts w:ascii="Courier New" w:hAnsi="Courier New" w:cs="Courier New"/>
+          <w:sz w:val="16"/>
+          <w:szCs w:val="16"/>
+        </w:rPr>
+        <w:t xml:space="preserve"> </w:t>
+      </w:r>
+      <w:proofErr w:type="spellStart"/>
+      <w:r>
+        <w:rPr>
+          <w:rFonts w:ascii="Courier New" w:hAnsi="Courier New" w:cs="Courier New"/>
+          <w:sz w:val="16"/>
+          <w:szCs w:val="16"/>
+        </w:rPr>
+        <w:t>int</w:t>
+      </w:r>
+      <w:proofErr w:type="spellEnd"/>
+      <w:r>
+        <w:rPr>
+          <w:rFonts w:ascii="Courier New" w:hAnsi="Courier New" w:cs="Courier New"/>
+          <w:sz w:val="16"/>
+          <w:szCs w:val="16"/>
+        </w:rPr>
+        <w:t>&gt; = &lt;Default_Value_For_Param2, , 0&gt;</w:t>
+      </w:r>
+    </w:p>
+    <w:p>
+      <w:pPr>
+        <w:autoSpaceDE w:val="0"/>
+        <w:autoSpaceDN w:val="0"/>
+        <w:adjustRightInd w:val="0"/>
+        <w:spacing w:after="0" w:line="240" w:lineRule="auto"/>
+        <w:ind w:left="720"/>
+        <w:rPr>
+          <w:rFonts w:ascii="Courier New" w:hAnsi="Courier New" w:cs="Courier New"/>
+          <w:sz w:val="16"/>
+          <w:szCs w:val="16"/>
+        </w:rPr>
+      </w:pPr>
+      <w:r>
+        <w:rPr>
+          <w:rFonts w:ascii="Courier New" w:hAnsi="Courier New" w:cs="Courier New"/>
+          <w:sz w:val="16"/>
+          <w:szCs w:val="16"/>
+        </w:rPr>
+        <w:t>AS</w:t>
+      </w:r>
+    </w:p>
+    <w:p>
+      <w:pPr>
+        <w:autoSpaceDE w:val="0"/>
+        <w:autoSpaceDN w:val="0"/>
+        <w:adjustRightInd w:val="0"/>
+        <w:spacing w:after="0" w:line="240" w:lineRule="auto"/>
+        <w:ind w:left="720"/>
+        <w:rPr>
+          <w:rFonts w:ascii="Courier New" w:hAnsi="Courier New" w:cs="Courier New"/>
+          <w:sz w:val="16"/>
+          <w:szCs w:val="16"/>
+        </w:rPr>
+      </w:pPr>
+      <w:r>
+        <w:rPr>
+          <w:rFonts w:ascii="Courier New" w:hAnsi="Courier New" w:cs="Courier New"/>
+          <w:sz w:val="16"/>
+          <w:szCs w:val="16"/>
+        </w:rPr>
+        <w:t>BEGIN</w:t>
+      </w:r>
+    </w:p>
+    <w:p>
+      <w:pPr>
+        <w:autoSpaceDE w:val="0"/>
+        <w:autoSpaceDN w:val="0"/>
+        <w:adjustRightInd w:val="0"/>
+        <w:spacing w:after="0" w:line="240" w:lineRule="auto"/>
+        <w:ind w:left="872" w:firstLine="132"/>
+        <w:rPr>
+          <w:rFonts w:ascii="Courier New" w:hAnsi="Courier New" w:cs="Courier New"/>
+          <w:sz w:val="16"/>
+          <w:szCs w:val="16"/>
+        </w:rPr>
+      </w:pPr>
+      <w:r>
+        <w:rPr>
+          <w:rFonts w:ascii="Courier New" w:hAnsi="Courier New" w:cs="Courier New"/>
+          <w:sz w:val="16"/>
+          <w:szCs w:val="16"/>
+        </w:rPr>
+        <w:t>-- SET NOCOUNT ON added to prevent extra result sets from</w:t>
+      </w:r>
+    </w:p>
+    <w:p>
+      <w:pPr>
+        <w:autoSpaceDE w:val="0"/>
+        <w:autoSpaceDN w:val="0"/>
+        <w:adjustRightInd w:val="0"/>
+        <w:spacing w:after="0" w:line="240" w:lineRule="auto"/>
+        <w:ind w:left="1004" w:firstLine="132"/>
+        <w:rPr>
+          <w:rFonts w:ascii="Courier New" w:hAnsi="Courier New" w:cs="Courier New"/>
+          <w:sz w:val="16"/>
+          <w:szCs w:val="16"/>
+        </w:rPr>
+      </w:pPr>
+      <w:r>
+        <w:rPr>
+          <w:rFonts w:ascii="Courier New" w:hAnsi="Courier New" w:cs="Courier New"/>
+          <w:sz w:val="16"/>
+          <w:szCs w:val="16"/>
+        </w:rPr>
+        <w:t>-- interfering with SELECT statements.</w:t>
+      </w:r>
+    </w:p>
+    <w:p>
+      <w:pPr>
+        <w:autoSpaceDE w:val="0"/>
+        <w:autoSpaceDN w:val="0"/>
+        <w:adjustRightInd w:val="0"/>
+        <w:spacing w:after="0" w:line="240" w:lineRule="auto"/>
+        <w:ind w:left="720"/>
+        <w:rPr>
+          <w:rFonts w:ascii="Courier New" w:hAnsi="Courier New" w:cs="Courier New"/>
+          <w:sz w:val="16"/>
+          <w:szCs w:val="16"/>
+        </w:rPr>
+      </w:pPr>
+      <w:r>
+        <w:rPr>
+          <w:rFonts w:ascii="Courier New" w:hAnsi="Courier New" w:cs="Courier New"/>
+          <w:sz w:val="16"/>
+          <w:szCs w:val="16"/>
+        </w:rPr>
+        <w:tab/>
+      </w:r>
+      <w:r>
+        <w:rPr>
+          <w:rFonts w:ascii="Courier New" w:hAnsi="Courier New" w:cs="Courier New"/>
+          <w:sz w:val="16"/>
+          <w:szCs w:val="16"/>
+        </w:rPr>
+        <w:tab/>
+      </w:r>
+      <w:r>
+        <w:rPr>
+          <w:rFonts w:ascii="Courier New" w:hAnsi="Courier New" w:cs="Courier New"/>
+          <w:sz w:val="16"/>
+          <w:szCs w:val="16"/>
+        </w:rPr>
+        <w:t>SET NOCOUNT ON;</w:t>
+      </w:r>
+    </w:p>
+    <w:p>
+      <w:pPr>
+        <w:autoSpaceDE w:val="0"/>
+        <w:autoSpaceDN w:val="0"/>
+        <w:adjustRightInd w:val="0"/>
+        <w:spacing w:after="0" w:line="240" w:lineRule="auto"/>
+        <w:ind w:left="720"/>
+        <w:rPr>
+          <w:rFonts w:ascii="Courier New" w:hAnsi="Courier New" w:cs="Courier New"/>
+          <w:sz w:val="16"/>
+          <w:szCs w:val="16"/>
+        </w:rPr>
+      </w:pPr>
+    </w:p>
+    <w:p>
+      <w:pPr>
+        <w:autoSpaceDE w:val="0"/>
+        <w:autoSpaceDN w:val="0"/>
+        <w:adjustRightInd w:val="0"/>
+        <w:spacing w:after="0" w:line="240" w:lineRule="auto"/>
+        <w:ind w:left="720"/>
+        <w:rPr>
+          <w:rFonts w:ascii="Courier New" w:hAnsi="Courier New" w:cs="Courier New"/>
+          <w:sz w:val="16"/>
+          <w:szCs w:val="16"/>
+        </w:rPr>
+      </w:pPr>
+      <w:r>
+        <w:rPr>
+          <w:rFonts w:ascii="Courier New" w:hAnsi="Courier New" w:cs="Courier New"/>
+          <w:sz w:val="16"/>
+          <w:szCs w:val="16"/>
+        </w:rPr>
+        <w:t xml:space="preserve">    -- Insert statements for procedure here</w:t>
+      </w:r>
+    </w:p>
+    <w:p>
+      <w:pPr>
+        <w:autoSpaceDE w:val="0"/>
+        <w:autoSpaceDN w:val="0"/>
+        <w:adjustRightInd w:val="0"/>
+        <w:spacing w:after="0" w:line="240" w:lineRule="auto"/>
+        <w:ind w:left="1004"/>
+        <w:rPr>
+          <w:rFonts w:ascii="Courier New" w:hAnsi="Courier New" w:cs="Courier New"/>
+          <w:sz w:val="16"/>
+          <w:szCs w:val="16"/>
+        </w:rPr>
+      </w:pPr>
+      <w:r>
+        <w:rPr>
+          <w:rFonts w:ascii="Courier New" w:hAnsi="Courier New" w:cs="Courier New"/>
+          <w:sz w:val="16"/>
+          <w:szCs w:val="16"/>
+        </w:rPr>
+        <w:t xml:space="preserve">SELECT &lt;@Param1, </w:t>
+      </w:r>
+      <w:proofErr w:type="spellStart"/>
+      <w:r>
+        <w:rPr>
+          <w:rFonts w:ascii="Courier New" w:hAnsi="Courier New" w:cs="Courier New"/>
+          <w:sz w:val="16"/>
+          <w:szCs w:val="16"/>
+        </w:rPr>
+        <w:t>sysname</w:t>
+      </w:r>
+      <w:proofErr w:type="spellEnd"/>
+      <w:r>
+        <w:rPr>
+          <w:rFonts w:ascii="Courier New" w:hAnsi="Courier New" w:cs="Courier New"/>
+          <w:sz w:val="16"/>
+          <w:szCs w:val="16"/>
+        </w:rPr>
+        <w:t xml:space="preserve">, @p1&gt;, &lt;@Param2, </w:t>
+      </w:r>
+      <w:proofErr w:type="spellStart"/>
+      <w:r>
+        <w:rPr>
+          <w:rFonts w:ascii="Courier New" w:hAnsi="Courier New" w:cs="Courier New"/>
+          <w:sz w:val="16"/>
+          <w:szCs w:val="16"/>
+        </w:rPr>
+        <w:t>sysname</w:t>
+      </w:r>
+      <w:proofErr w:type="spellEnd"/>
+      <w:r>
+        <w:rPr>
+          <w:rFonts w:ascii="Courier New" w:hAnsi="Courier New" w:cs="Courier New"/>
+          <w:sz w:val="16"/>
+          <w:szCs w:val="16"/>
+        </w:rPr>
+        <w:t>, @p2&gt;</w:t>
+      </w:r>
+    </w:p>
+    <w:p>
+      <w:pPr>
+        <w:spacing w:after="0" w:line="240" w:lineRule="auto"/>
+        <w:ind w:left="436" w:firstLine="284"/>
+        <w:rPr>
+          <w:rFonts w:ascii="Courier New" w:hAnsi="Courier New" w:cs="Courier New"/>
+          <w:sz w:val="16"/>
+          <w:szCs w:val="16"/>
+        </w:rPr>
+      </w:pPr>
+      <w:r>
+        <w:rPr>
+          <w:rFonts w:ascii="Courier New" w:hAnsi="Courier New" w:cs="Courier New"/>
+          <w:sz w:val="16"/>
+          <w:szCs w:val="16"/>
+        </w:rPr>
+        <w:t>END</w:t>
+      </w:r>
+    </w:p>
+    <w:p>
+      <w:pPr>
+        <w:spacing w:after="0" w:line="240" w:lineRule="auto"/>
+        <w:ind w:left="436" w:firstLine="284"/>
+        <w:rPr>
+          <w:rFonts w:ascii="Courier New" w:hAnsi="Courier New" w:cs="Courier New"/>
+          <w:sz w:val="16"/>
+          <w:szCs w:val="16"/>
+        </w:rPr>
+      </w:pPr>
     </w:p>
     <w:p>
       <w:pPr>
@@ -3279,8 +4581,51 @@
           <w:sz w:val="20"/>
           <w:szCs w:val="20"/>
         </w:rPr>
-        <w:t>Create Function</w:t>
-      </w:r>
+        <w:t>Execute Stored Procedure</w:t>
+      </w:r>
+    </w:p>
+    <w:p>
+      <w:pPr>
+        <w:pStyle w:val="ListParagraph"/>
+        <w:spacing w:after="0" w:line="240" w:lineRule="auto"/>
+        <w:rPr>
+          <w:sz w:val="20"/>
+          <w:szCs w:val="20"/>
+        </w:rPr>
+      </w:pPr>
+      <w:r>
+        <w:rPr>
+          <w:sz w:val="20"/>
+          <w:szCs w:val="20"/>
+        </w:rPr>
+        <w:t xml:space="preserve">EXEC </w:t>
+      </w:r>
+      <w:proofErr w:type="spellStart"/>
+      <w:r>
+        <w:rPr>
+          <w:sz w:val="20"/>
+          <w:szCs w:val="20"/>
+        </w:rPr>
+        <w:t>sp_name</w:t>
+      </w:r>
+      <w:proofErr w:type="spellEnd"/>
+      <w:r>
+        <w:rPr>
+          <w:sz w:val="20"/>
+          <w:szCs w:val="20"/>
+        </w:rPr>
+        <w:t xml:space="preserve"> @p1, @p2</w:t>
+      </w:r>
+    </w:p>
+    <w:p>
+      <w:pPr>
+        <w:pStyle w:val="ListParagraph"/>
+        <w:spacing w:after="0" w:line="240" w:lineRule="auto"/>
+        <w:rPr>
+          <w:sz w:val="20"/>
+          <w:szCs w:val="20"/>
+        </w:rPr>
+      </w:pPr>
     </w:p>
     <w:p>
       <w:pPr>
@@ -3300,8 +4645,20 @@
           <w:sz w:val="20"/>
           <w:szCs w:val="20"/>
         </w:rPr>
-        <w:t>Execute Function</w:t>
-      </w:r>
+        <w:t>Create Function</w:t>
+      </w:r>
+    </w:p>
+    <w:p>
+      <w:pPr>
+        <w:pStyle w:val="ListParagraph"/>
+        <w:spacing w:after="0" w:line="240" w:lineRule="auto"/>
+        <w:rPr>
+          <w:sz w:val="20"/>
+          <w:szCs w:val="20"/>
+        </w:rPr>
+      </w:pPr>
+      <w:bookmarkStart w:id="0" w:name="_GoBack"/>
+      <w:bookmarkEnd w:id="0"/>
     </w:p>
     <w:p>
       <w:pPr>
@@ -3321,6 +4678,37 @@
           <w:sz w:val="20"/>
           <w:szCs w:val="20"/>
         </w:rPr>
+        <w:t>Execute Function</w:t>
+      </w:r>
+    </w:p>
+    <w:p>
+      <w:pPr>
+        <w:pStyle w:val="ListParagraph"/>
+        <w:spacing w:after="0" w:line="240" w:lineRule="auto"/>
+        <w:rPr>
+          <w:sz w:val="20"/>
+          <w:szCs w:val="20"/>
+        </w:rPr>
+      </w:pPr>
+    </w:p>
+    <w:p>
+      <w:pPr>
+        <w:pStyle w:val="ListParagraph"/>
+        <w:numPr>
+          <w:ilvl w:val="0"/>
+          <w:numId w:val="1"/>
+        </w:numPr>
+        <w:spacing w:after="0" w:line="240" w:lineRule="auto"/>
+        <w:rPr>
+          <w:sz w:val="20"/>
+          <w:szCs w:val="20"/>
+        </w:rPr>
+      </w:pPr>
+      <w:r>
+        <w:rPr>
+          <w:sz w:val="20"/>
+          <w:szCs w:val="20"/>
+        </w:rPr>
         <w:t>Looping with a Cursor</w:t>
       </w:r>
     </w:p>
@@ -3837,6 +5225,7 @@
           <w:sz w:val="16"/>
           <w:szCs w:val="16"/>
         </w:rPr>
+        <w:lastRenderedPageBreak/>
         <w:tab/>
       </w:r>
       <w:r>

</xml_diff>

<commit_message>
Add new SQL Commands
</commit_message>
<xml_diff>
--- a/SQL Commands.docx
+++ b/SQL Commands.docx
@@ -2250,15 +2250,7 @@
                 <w:sz w:val="16"/>
                 <w:szCs w:val="16"/>
               </w:rPr>
-              <w:t xml:space="preserve">100 </w:t>
-            </w:r>
-            <w:r>
-              <w:rPr>
-                <w:rFonts w:ascii="Courier New" w:hAnsi="Courier New" w:cs="Courier New"/>
-                <w:sz w:val="16"/>
-                <w:szCs w:val="16"/>
-              </w:rPr>
-              <w:t>ns</w:t>
+              <w:t>100 ns</w:t>
             </w:r>
           </w:p>
         </w:tc>
@@ -2408,23 +2400,7 @@
                 <w:sz w:val="16"/>
                 <w:szCs w:val="16"/>
               </w:rPr>
-              <w:t xml:space="preserve">0001-01-01 </w:t>
-            </w:r>
-            <w:r>
-              <w:rPr>
-                <w:rFonts w:ascii="Courier New" w:hAnsi="Courier New" w:cs="Courier New"/>
-                <w:sz w:val="16"/>
-                <w:szCs w:val="16"/>
-              </w:rPr>
-              <w:t>-</w:t>
-            </w:r>
-            <w:r>
-              <w:rPr>
-                <w:rFonts w:ascii="Courier New" w:hAnsi="Courier New" w:cs="Courier New"/>
-                <w:sz w:val="16"/>
-                <w:szCs w:val="16"/>
-              </w:rPr>
-              <w:t xml:space="preserve"> 9999-12-31</w:t>
+              <w:t>0001-01-01 - 9999-12-31</w:t>
             </w:r>
           </w:p>
         </w:tc>
@@ -2622,23 +2598,7 @@
                 <w:sz w:val="16"/>
                 <w:szCs w:val="16"/>
               </w:rPr>
-              <w:t xml:space="preserve">1900-01-01 </w:t>
-            </w:r>
-            <w:r>
-              <w:rPr>
-                <w:rFonts w:ascii="Courier New" w:hAnsi="Courier New" w:cs="Courier New"/>
-                <w:sz w:val="16"/>
-                <w:szCs w:val="16"/>
-              </w:rPr>
-              <w:t>-</w:t>
-            </w:r>
-            <w:r>
-              <w:rPr>
-                <w:rFonts w:ascii="Courier New" w:hAnsi="Courier New" w:cs="Courier New"/>
-                <w:sz w:val="16"/>
-                <w:szCs w:val="16"/>
-              </w:rPr>
-              <w:t xml:space="preserve"> 2079-06-06</w:t>
+              <w:t>1900-01-01 - 2079-06-06</w:t>
             </w:r>
           </w:p>
         </w:tc>
@@ -2862,23 +2822,7 @@
                 <w:sz w:val="16"/>
                 <w:szCs w:val="16"/>
               </w:rPr>
-              <w:t xml:space="preserve">1753-01-01 </w:t>
-            </w:r>
-            <w:r>
-              <w:rPr>
-                <w:rFonts w:ascii="Courier New" w:hAnsi="Courier New" w:cs="Courier New"/>
-                <w:sz w:val="16"/>
-                <w:szCs w:val="16"/>
-              </w:rPr>
-              <w:t>-</w:t>
-            </w:r>
-            <w:r>
-              <w:rPr>
-                <w:rFonts w:ascii="Courier New" w:hAnsi="Courier New" w:cs="Courier New"/>
-                <w:sz w:val="16"/>
-                <w:szCs w:val="16"/>
-              </w:rPr>
-              <w:t xml:space="preserve"> 9999-12-31</w:t>
+              <w:t>1753-01-01 - 9999-12-31</w:t>
             </w:r>
           </w:p>
         </w:tc>
@@ -3100,23 +3044,7 @@
                 <w:sz w:val="16"/>
                 <w:szCs w:val="16"/>
               </w:rPr>
-              <w:t xml:space="preserve">0001-01-01 00:00:00.0000000 </w:t>
-            </w:r>
-            <w:r>
-              <w:rPr>
-                <w:rFonts w:ascii="Courier New" w:hAnsi="Courier New" w:cs="Courier New"/>
-                <w:sz w:val="16"/>
-                <w:szCs w:val="16"/>
-              </w:rPr>
-              <w:t>-</w:t>
-            </w:r>
-            <w:r>
-              <w:rPr>
-                <w:rFonts w:ascii="Courier New" w:hAnsi="Courier New" w:cs="Courier New"/>
-                <w:sz w:val="16"/>
-                <w:szCs w:val="16"/>
-              </w:rPr>
-              <w:t xml:space="preserve"> 9999-12-31 23:59:59.9999999</w:t>
+              <w:t>0001-01-01 00:00:00.0000000 - 9999-12-31 23:59:59.9999999</w:t>
             </w:r>
           </w:p>
         </w:tc>
@@ -3360,23 +3288,7 @@
                 <w:sz w:val="16"/>
                 <w:szCs w:val="16"/>
               </w:rPr>
-              <w:t xml:space="preserve">0001-01-01 00:00:00.0000000 </w:t>
-            </w:r>
-            <w:r>
-              <w:rPr>
-                <w:rFonts w:ascii="Courier New" w:hAnsi="Courier New" w:cs="Courier New"/>
-                <w:sz w:val="16"/>
-                <w:szCs w:val="16"/>
-              </w:rPr>
-              <w:t>-</w:t>
-            </w:r>
-            <w:r>
-              <w:rPr>
-                <w:rFonts w:ascii="Courier New" w:hAnsi="Courier New" w:cs="Courier New"/>
-                <w:sz w:val="16"/>
-                <w:szCs w:val="16"/>
-              </w:rPr>
-              <w:t xml:space="preserve"> 9999-12-31 23:59:59.9999999 (in UTC)</w:t>
+              <w:t>0001-01-01 00:00:00.0000000 - 9999-12-31 23:59:59.9999999 (in UTC)</w:t>
             </w:r>
           </w:p>
         </w:tc>
@@ -4657,8 +4569,6 @@
           <w:szCs w:val="20"/>
         </w:rPr>
       </w:pPr>
-      <w:bookmarkStart w:id="0" w:name="_GoBack"/>
-      <w:bookmarkEnd w:id="0"/>
     </w:p>
     <w:p>
       <w:pPr>
@@ -5496,6 +5406,1531 @@
           <w:szCs w:val="20"/>
         </w:rPr>
       </w:pPr>
+    </w:p>
+    <w:p>
+      <w:pPr>
+        <w:spacing w:after="0" w:line="240" w:lineRule="auto"/>
+        <w:rPr>
+          <w:rFonts w:ascii="Courier New" w:hAnsi="Courier New" w:cs="Courier New"/>
+          <w:sz w:val="20"/>
+          <w:szCs w:val="20"/>
+        </w:rPr>
+      </w:pPr>
+    </w:p>
+    <w:p>
+      <w:pPr>
+        <w:autoSpaceDE w:val="0"/>
+        <w:autoSpaceDN w:val="0"/>
+        <w:adjustRightInd w:val="0"/>
+        <w:spacing w:after="0" w:line="240" w:lineRule="auto"/>
+        <w:rPr>
+          <w:rFonts w:ascii="Courier New" w:hAnsi="Courier New" w:cs="Courier New"/>
+          <w:sz w:val="16"/>
+          <w:szCs w:val="16"/>
+        </w:rPr>
+      </w:pPr>
+      <w:r>
+        <w:rPr>
+          <w:rFonts w:ascii="Courier New" w:hAnsi="Courier New" w:cs="Courier New"/>
+          <w:sz w:val="16"/>
+          <w:szCs w:val="16"/>
+        </w:rPr>
+        <w:t xml:space="preserve">CREATE DATABASE </w:t>
+      </w:r>
+      <w:proofErr w:type="spellStart"/>
+      <w:r>
+        <w:rPr>
+          <w:rFonts w:ascii="Courier New" w:hAnsi="Courier New" w:cs="Courier New"/>
+          <w:sz w:val="16"/>
+          <w:szCs w:val="16"/>
+        </w:rPr>
+        <w:t>Recipies</w:t>
+      </w:r>
+      <w:proofErr w:type="spellEnd"/>
+      <w:r>
+        <w:rPr>
+          <w:rFonts w:ascii="Courier New" w:hAnsi="Courier New" w:cs="Courier New"/>
+          <w:sz w:val="16"/>
+          <w:szCs w:val="16"/>
+        </w:rPr>
+        <w:t>;</w:t>
+      </w:r>
+    </w:p>
+    <w:p>
+      <w:pPr>
+        <w:autoSpaceDE w:val="0"/>
+        <w:autoSpaceDN w:val="0"/>
+        <w:adjustRightInd w:val="0"/>
+        <w:spacing w:after="0" w:line="240" w:lineRule="auto"/>
+        <w:rPr>
+          <w:rFonts w:ascii="Courier New" w:hAnsi="Courier New" w:cs="Courier New"/>
+          <w:sz w:val="16"/>
+          <w:szCs w:val="16"/>
+        </w:rPr>
+      </w:pPr>
+      <w:r>
+        <w:rPr>
+          <w:rFonts w:ascii="Courier New" w:hAnsi="Courier New" w:cs="Courier New"/>
+          <w:sz w:val="16"/>
+          <w:szCs w:val="16"/>
+        </w:rPr>
+        <w:t>GO</w:t>
+      </w:r>
+    </w:p>
+    <w:p>
+      <w:pPr>
+        <w:autoSpaceDE w:val="0"/>
+        <w:autoSpaceDN w:val="0"/>
+        <w:adjustRightInd w:val="0"/>
+        <w:spacing w:after="0" w:line="240" w:lineRule="auto"/>
+        <w:rPr>
+          <w:rFonts w:ascii="Courier New" w:hAnsi="Courier New" w:cs="Courier New"/>
+          <w:sz w:val="16"/>
+          <w:szCs w:val="16"/>
+        </w:rPr>
+      </w:pPr>
+    </w:p>
+    <w:p>
+      <w:pPr>
+        <w:autoSpaceDE w:val="0"/>
+        <w:autoSpaceDN w:val="0"/>
+        <w:adjustRightInd w:val="0"/>
+        <w:spacing w:after="0" w:line="240" w:lineRule="auto"/>
+        <w:rPr>
+          <w:rFonts w:ascii="Courier New" w:hAnsi="Courier New" w:cs="Courier New"/>
+          <w:sz w:val="16"/>
+          <w:szCs w:val="16"/>
+        </w:rPr>
+      </w:pPr>
+      <w:r>
+        <w:rPr>
+          <w:rFonts w:ascii="Courier New" w:hAnsi="Courier New" w:cs="Courier New"/>
+          <w:sz w:val="16"/>
+          <w:szCs w:val="16"/>
+        </w:rPr>
+        <w:t xml:space="preserve">USE </w:t>
+      </w:r>
+      <w:proofErr w:type="spellStart"/>
+      <w:r>
+        <w:rPr>
+          <w:rFonts w:ascii="Courier New" w:hAnsi="Courier New" w:cs="Courier New"/>
+          <w:sz w:val="16"/>
+          <w:szCs w:val="16"/>
+        </w:rPr>
+        <w:t>Recipies</w:t>
+      </w:r>
+      <w:proofErr w:type="spellEnd"/>
+      <w:r>
+        <w:rPr>
+          <w:rFonts w:ascii="Courier New" w:hAnsi="Courier New" w:cs="Courier New"/>
+          <w:sz w:val="16"/>
+          <w:szCs w:val="16"/>
+        </w:rPr>
+        <w:t>;</w:t>
+      </w:r>
+    </w:p>
+    <w:p>
+      <w:pPr>
+        <w:autoSpaceDE w:val="0"/>
+        <w:autoSpaceDN w:val="0"/>
+        <w:adjustRightInd w:val="0"/>
+        <w:spacing w:after="0" w:line="240" w:lineRule="auto"/>
+        <w:rPr>
+          <w:rFonts w:ascii="Courier New" w:hAnsi="Courier New" w:cs="Courier New"/>
+          <w:sz w:val="16"/>
+          <w:szCs w:val="16"/>
+        </w:rPr>
+      </w:pPr>
+      <w:bookmarkStart w:id="0" w:name="_GoBack"/>
+      <w:bookmarkEnd w:id="0"/>
+    </w:p>
+    <w:p>
+      <w:pPr>
+        <w:autoSpaceDE w:val="0"/>
+        <w:autoSpaceDN w:val="0"/>
+        <w:adjustRightInd w:val="0"/>
+        <w:spacing w:after="0" w:line="240" w:lineRule="auto"/>
+        <w:rPr>
+          <w:rFonts w:ascii="Courier New" w:hAnsi="Courier New" w:cs="Courier New"/>
+          <w:sz w:val="16"/>
+          <w:szCs w:val="16"/>
+        </w:rPr>
+      </w:pPr>
+      <w:r>
+        <w:rPr>
+          <w:rFonts w:ascii="Courier New" w:hAnsi="Courier New" w:cs="Courier New"/>
+          <w:sz w:val="16"/>
+          <w:szCs w:val="16"/>
+        </w:rPr>
+        <w:t xml:space="preserve">DROP TABLE </w:t>
+      </w:r>
+      <w:proofErr w:type="spellStart"/>
+      <w:r>
+        <w:rPr>
+          <w:rFonts w:ascii="Courier New" w:hAnsi="Courier New" w:cs="Courier New"/>
+          <w:sz w:val="16"/>
+          <w:szCs w:val="16"/>
+        </w:rPr>
+        <w:t>Recipie</w:t>
+      </w:r>
+      <w:proofErr w:type="spellEnd"/>
+      <w:r>
+        <w:rPr>
+          <w:rFonts w:ascii="Courier New" w:hAnsi="Courier New" w:cs="Courier New"/>
+          <w:sz w:val="16"/>
+          <w:szCs w:val="16"/>
+        </w:rPr>
+        <w:t>;</w:t>
+      </w:r>
+    </w:p>
+    <w:p>
+      <w:pPr>
+        <w:autoSpaceDE w:val="0"/>
+        <w:autoSpaceDN w:val="0"/>
+        <w:adjustRightInd w:val="0"/>
+        <w:spacing w:after="0" w:line="240" w:lineRule="auto"/>
+        <w:rPr>
+          <w:rFonts w:ascii="Courier New" w:hAnsi="Courier New" w:cs="Courier New"/>
+          <w:sz w:val="16"/>
+          <w:szCs w:val="16"/>
+        </w:rPr>
+      </w:pPr>
+    </w:p>
+    <w:p>
+      <w:pPr>
+        <w:autoSpaceDE w:val="0"/>
+        <w:autoSpaceDN w:val="0"/>
+        <w:adjustRightInd w:val="0"/>
+        <w:spacing w:after="0" w:line="240" w:lineRule="auto"/>
+        <w:rPr>
+          <w:rFonts w:ascii="Courier New" w:hAnsi="Courier New" w:cs="Courier New"/>
+          <w:sz w:val="16"/>
+          <w:szCs w:val="16"/>
+        </w:rPr>
+      </w:pPr>
+      <w:r>
+        <w:rPr>
+          <w:rFonts w:ascii="Courier New" w:hAnsi="Courier New" w:cs="Courier New"/>
+          <w:sz w:val="16"/>
+          <w:szCs w:val="16"/>
+        </w:rPr>
+        <w:t>CREATE TABLE Recipe (</w:t>
+      </w:r>
+    </w:p>
+    <w:p>
+      <w:pPr>
+        <w:autoSpaceDE w:val="0"/>
+        <w:autoSpaceDN w:val="0"/>
+        <w:adjustRightInd w:val="0"/>
+        <w:spacing w:after="0" w:line="240" w:lineRule="auto"/>
+        <w:rPr>
+          <w:rFonts w:ascii="Courier New" w:hAnsi="Courier New" w:cs="Courier New"/>
+          <w:sz w:val="16"/>
+          <w:szCs w:val="16"/>
+        </w:rPr>
+      </w:pPr>
+      <w:r>
+        <w:rPr>
+          <w:rFonts w:ascii="Courier New" w:hAnsi="Courier New" w:cs="Courier New"/>
+          <w:sz w:val="16"/>
+          <w:szCs w:val="16"/>
+        </w:rPr>
+        <w:tab/>
+      </w:r>
+      <w:proofErr w:type="gramStart"/>
+      <w:r>
+        <w:rPr>
+          <w:rFonts w:ascii="Courier New" w:hAnsi="Courier New" w:cs="Courier New"/>
+          <w:sz w:val="16"/>
+          <w:szCs w:val="16"/>
+        </w:rPr>
+        <w:t>id</w:t>
+      </w:r>
+      <w:proofErr w:type="gramEnd"/>
+      <w:r>
+        <w:rPr>
+          <w:rFonts w:ascii="Courier New" w:hAnsi="Courier New" w:cs="Courier New"/>
+          <w:sz w:val="16"/>
+          <w:szCs w:val="16"/>
+        </w:rPr>
+        <w:t xml:space="preserve"> </w:t>
+      </w:r>
+      <w:proofErr w:type="spellStart"/>
+      <w:r>
+        <w:rPr>
+          <w:rFonts w:ascii="Courier New" w:hAnsi="Courier New" w:cs="Courier New"/>
+          <w:sz w:val="16"/>
+          <w:szCs w:val="16"/>
+        </w:rPr>
+        <w:t>int</w:t>
+      </w:r>
+      <w:proofErr w:type="spellEnd"/>
+      <w:r>
+        <w:rPr>
+          <w:rFonts w:ascii="Courier New" w:hAnsi="Courier New" w:cs="Courier New"/>
+          <w:sz w:val="16"/>
+          <w:szCs w:val="16"/>
+        </w:rPr>
+        <w:t xml:space="preserve"> identity not null,</w:t>
+      </w:r>
+    </w:p>
+    <w:p>
+      <w:pPr>
+        <w:autoSpaceDE w:val="0"/>
+        <w:autoSpaceDN w:val="0"/>
+        <w:adjustRightInd w:val="0"/>
+        <w:spacing w:after="0" w:line="240" w:lineRule="auto"/>
+        <w:rPr>
+          <w:rFonts w:ascii="Courier New" w:hAnsi="Courier New" w:cs="Courier New"/>
+          <w:sz w:val="16"/>
+          <w:szCs w:val="16"/>
+        </w:rPr>
+      </w:pPr>
+      <w:r>
+        <w:rPr>
+          <w:rFonts w:ascii="Courier New" w:hAnsi="Courier New" w:cs="Courier New"/>
+          <w:sz w:val="16"/>
+          <w:szCs w:val="16"/>
+        </w:rPr>
+        <w:tab/>
+      </w:r>
+      <w:proofErr w:type="gramStart"/>
+      <w:r>
+        <w:rPr>
+          <w:rFonts w:ascii="Courier New" w:hAnsi="Courier New" w:cs="Courier New"/>
+          <w:sz w:val="16"/>
+          <w:szCs w:val="16"/>
+        </w:rPr>
+        <w:t>name</w:t>
+      </w:r>
+      <w:proofErr w:type="gramEnd"/>
+      <w:r>
+        <w:rPr>
+          <w:rFonts w:ascii="Courier New" w:hAnsi="Courier New" w:cs="Courier New"/>
+          <w:sz w:val="16"/>
+          <w:szCs w:val="16"/>
+        </w:rPr>
+        <w:t xml:space="preserve"> char(100) not null,</w:t>
+      </w:r>
+    </w:p>
+    <w:p>
+      <w:pPr>
+        <w:autoSpaceDE w:val="0"/>
+        <w:autoSpaceDN w:val="0"/>
+        <w:adjustRightInd w:val="0"/>
+        <w:spacing w:after="0" w:line="240" w:lineRule="auto"/>
+        <w:rPr>
+          <w:rFonts w:ascii="Courier New" w:hAnsi="Courier New" w:cs="Courier New"/>
+          <w:sz w:val="16"/>
+          <w:szCs w:val="16"/>
+        </w:rPr>
+      </w:pPr>
+      <w:r>
+        <w:rPr>
+          <w:rFonts w:ascii="Courier New" w:hAnsi="Courier New" w:cs="Courier New"/>
+          <w:sz w:val="16"/>
+          <w:szCs w:val="16"/>
+        </w:rPr>
+        <w:tab/>
+        <w:t>CONSTRAINT [</w:t>
+      </w:r>
+      <w:proofErr w:type="spellStart"/>
+      <w:r>
+        <w:rPr>
+          <w:rFonts w:ascii="Courier New" w:hAnsi="Courier New" w:cs="Courier New"/>
+          <w:sz w:val="16"/>
+          <w:szCs w:val="16"/>
+        </w:rPr>
+        <w:t>PK_Recipie</w:t>
+      </w:r>
+      <w:proofErr w:type="spellEnd"/>
+      <w:r>
+        <w:rPr>
+          <w:rFonts w:ascii="Courier New" w:hAnsi="Courier New" w:cs="Courier New"/>
+          <w:sz w:val="16"/>
+          <w:szCs w:val="16"/>
+        </w:rPr>
+        <w:t xml:space="preserve">] PRIMARY KEY </w:t>
+      </w:r>
+      <w:proofErr w:type="gramStart"/>
+      <w:r>
+        <w:rPr>
+          <w:rFonts w:ascii="Courier New" w:hAnsi="Courier New" w:cs="Courier New"/>
+          <w:sz w:val="16"/>
+          <w:szCs w:val="16"/>
+        </w:rPr>
+        <w:t>CLUSTERED(</w:t>
+      </w:r>
+      <w:proofErr w:type="gramEnd"/>
+      <w:r>
+        <w:rPr>
+          <w:rFonts w:ascii="Courier New" w:hAnsi="Courier New" w:cs="Courier New"/>
+          <w:sz w:val="16"/>
+          <w:szCs w:val="16"/>
+        </w:rPr>
+        <w:t>id)</w:t>
+      </w:r>
+    </w:p>
+    <w:p>
+      <w:pPr>
+        <w:autoSpaceDE w:val="0"/>
+        <w:autoSpaceDN w:val="0"/>
+        <w:adjustRightInd w:val="0"/>
+        <w:spacing w:after="0" w:line="240" w:lineRule="auto"/>
+        <w:rPr>
+          <w:rFonts w:ascii="Courier New" w:hAnsi="Courier New" w:cs="Courier New"/>
+          <w:sz w:val="16"/>
+          <w:szCs w:val="16"/>
+        </w:rPr>
+      </w:pPr>
+      <w:r>
+        <w:rPr>
+          <w:rFonts w:ascii="Courier New" w:hAnsi="Courier New" w:cs="Courier New"/>
+          <w:sz w:val="16"/>
+          <w:szCs w:val="16"/>
+        </w:rPr>
+        <w:t>)</w:t>
+      </w:r>
+    </w:p>
+    <w:p>
+      <w:pPr>
+        <w:autoSpaceDE w:val="0"/>
+        <w:autoSpaceDN w:val="0"/>
+        <w:adjustRightInd w:val="0"/>
+        <w:spacing w:after="0" w:line="240" w:lineRule="auto"/>
+        <w:rPr>
+          <w:rFonts w:ascii="Courier New" w:hAnsi="Courier New" w:cs="Courier New"/>
+          <w:sz w:val="16"/>
+          <w:szCs w:val="16"/>
+        </w:rPr>
+      </w:pPr>
+    </w:p>
+    <w:p>
+      <w:pPr>
+        <w:autoSpaceDE w:val="0"/>
+        <w:autoSpaceDN w:val="0"/>
+        <w:adjustRightInd w:val="0"/>
+        <w:spacing w:after="0" w:line="240" w:lineRule="auto"/>
+        <w:rPr>
+          <w:rFonts w:ascii="Courier New" w:hAnsi="Courier New" w:cs="Courier New"/>
+          <w:sz w:val="16"/>
+          <w:szCs w:val="16"/>
+        </w:rPr>
+      </w:pPr>
+      <w:r>
+        <w:rPr>
+          <w:rFonts w:ascii="Courier New" w:hAnsi="Courier New" w:cs="Courier New"/>
+          <w:sz w:val="16"/>
+          <w:szCs w:val="16"/>
+        </w:rPr>
+        <w:t xml:space="preserve">CREATE TABLE </w:t>
+      </w:r>
+      <w:proofErr w:type="gramStart"/>
+      <w:r>
+        <w:rPr>
+          <w:rFonts w:ascii="Courier New" w:hAnsi="Courier New" w:cs="Courier New"/>
+          <w:sz w:val="16"/>
+          <w:szCs w:val="16"/>
+        </w:rPr>
+        <w:t>Unit(</w:t>
+      </w:r>
+      <w:proofErr w:type="gramEnd"/>
+    </w:p>
+    <w:p>
+      <w:pPr>
+        <w:autoSpaceDE w:val="0"/>
+        <w:autoSpaceDN w:val="0"/>
+        <w:adjustRightInd w:val="0"/>
+        <w:spacing w:after="0" w:line="240" w:lineRule="auto"/>
+        <w:rPr>
+          <w:rFonts w:ascii="Courier New" w:hAnsi="Courier New" w:cs="Courier New"/>
+          <w:sz w:val="16"/>
+          <w:szCs w:val="16"/>
+        </w:rPr>
+      </w:pPr>
+      <w:r>
+        <w:rPr>
+          <w:rFonts w:ascii="Courier New" w:hAnsi="Courier New" w:cs="Courier New"/>
+          <w:sz w:val="16"/>
+          <w:szCs w:val="16"/>
+        </w:rPr>
+        <w:tab/>
+      </w:r>
+      <w:proofErr w:type="gramStart"/>
+      <w:r>
+        <w:rPr>
+          <w:rFonts w:ascii="Courier New" w:hAnsi="Courier New" w:cs="Courier New"/>
+          <w:sz w:val="16"/>
+          <w:szCs w:val="16"/>
+        </w:rPr>
+        <w:t>unit</w:t>
+      </w:r>
+      <w:proofErr w:type="gramEnd"/>
+      <w:r>
+        <w:rPr>
+          <w:rFonts w:ascii="Courier New" w:hAnsi="Courier New" w:cs="Courier New"/>
+          <w:sz w:val="16"/>
+          <w:szCs w:val="16"/>
+        </w:rPr>
+        <w:t xml:space="preserve"> char(20) not null,</w:t>
+      </w:r>
+    </w:p>
+    <w:p>
+      <w:pPr>
+        <w:autoSpaceDE w:val="0"/>
+        <w:autoSpaceDN w:val="0"/>
+        <w:adjustRightInd w:val="0"/>
+        <w:spacing w:after="0" w:line="240" w:lineRule="auto"/>
+        <w:rPr>
+          <w:rFonts w:ascii="Courier New" w:hAnsi="Courier New" w:cs="Courier New"/>
+          <w:sz w:val="16"/>
+          <w:szCs w:val="16"/>
+        </w:rPr>
+      </w:pPr>
+      <w:r>
+        <w:rPr>
+          <w:rFonts w:ascii="Courier New" w:hAnsi="Courier New" w:cs="Courier New"/>
+          <w:sz w:val="16"/>
+          <w:szCs w:val="16"/>
+        </w:rPr>
+        <w:tab/>
+        <w:t>CONSTRAINT [</w:t>
+      </w:r>
+      <w:proofErr w:type="spellStart"/>
+      <w:r>
+        <w:rPr>
+          <w:rFonts w:ascii="Courier New" w:hAnsi="Courier New" w:cs="Courier New"/>
+          <w:sz w:val="16"/>
+          <w:szCs w:val="16"/>
+        </w:rPr>
+        <w:t>PK_Unit</w:t>
+      </w:r>
+      <w:proofErr w:type="spellEnd"/>
+      <w:r>
+        <w:rPr>
+          <w:rFonts w:ascii="Courier New" w:hAnsi="Courier New" w:cs="Courier New"/>
+          <w:sz w:val="16"/>
+          <w:szCs w:val="16"/>
+        </w:rPr>
+        <w:t xml:space="preserve">] PRIMARY KEY </w:t>
+      </w:r>
+      <w:proofErr w:type="gramStart"/>
+      <w:r>
+        <w:rPr>
+          <w:rFonts w:ascii="Courier New" w:hAnsi="Courier New" w:cs="Courier New"/>
+          <w:sz w:val="16"/>
+          <w:szCs w:val="16"/>
+        </w:rPr>
+        <w:t>CLUSTERED(</w:t>
+      </w:r>
+      <w:proofErr w:type="gramEnd"/>
+      <w:r>
+        <w:rPr>
+          <w:rFonts w:ascii="Courier New" w:hAnsi="Courier New" w:cs="Courier New"/>
+          <w:sz w:val="16"/>
+          <w:szCs w:val="16"/>
+        </w:rPr>
+        <w:t>unit)</w:t>
+      </w:r>
+    </w:p>
+    <w:p>
+      <w:pPr>
+        <w:autoSpaceDE w:val="0"/>
+        <w:autoSpaceDN w:val="0"/>
+        <w:adjustRightInd w:val="0"/>
+        <w:spacing w:after="0" w:line="240" w:lineRule="auto"/>
+        <w:rPr>
+          <w:rFonts w:ascii="Courier New" w:hAnsi="Courier New" w:cs="Courier New"/>
+          <w:sz w:val="16"/>
+          <w:szCs w:val="16"/>
+        </w:rPr>
+      </w:pPr>
+      <w:r>
+        <w:rPr>
+          <w:rFonts w:ascii="Courier New" w:hAnsi="Courier New" w:cs="Courier New"/>
+          <w:sz w:val="16"/>
+          <w:szCs w:val="16"/>
+        </w:rPr>
+        <w:t>)</w:t>
+      </w:r>
+    </w:p>
+    <w:p>
+      <w:pPr>
+        <w:autoSpaceDE w:val="0"/>
+        <w:autoSpaceDN w:val="0"/>
+        <w:adjustRightInd w:val="0"/>
+        <w:spacing w:after="0" w:line="240" w:lineRule="auto"/>
+        <w:rPr>
+          <w:rFonts w:ascii="Courier New" w:hAnsi="Courier New" w:cs="Courier New"/>
+          <w:sz w:val="16"/>
+          <w:szCs w:val="16"/>
+        </w:rPr>
+      </w:pPr>
+      <w:r>
+        <w:rPr>
+          <w:rFonts w:ascii="Courier New" w:hAnsi="Courier New" w:cs="Courier New"/>
+          <w:sz w:val="16"/>
+          <w:szCs w:val="16"/>
+        </w:rPr>
+        <w:t>CREATE TABLE Ingredient (</w:t>
+      </w:r>
+    </w:p>
+    <w:p>
+      <w:pPr>
+        <w:autoSpaceDE w:val="0"/>
+        <w:autoSpaceDN w:val="0"/>
+        <w:adjustRightInd w:val="0"/>
+        <w:spacing w:after="0" w:line="240" w:lineRule="auto"/>
+        <w:rPr>
+          <w:rFonts w:ascii="Courier New" w:hAnsi="Courier New" w:cs="Courier New"/>
+          <w:sz w:val="16"/>
+          <w:szCs w:val="16"/>
+        </w:rPr>
+      </w:pPr>
+      <w:r>
+        <w:rPr>
+          <w:rFonts w:ascii="Courier New" w:hAnsi="Courier New" w:cs="Courier New"/>
+          <w:sz w:val="16"/>
+          <w:szCs w:val="16"/>
+        </w:rPr>
+        <w:tab/>
+      </w:r>
+      <w:proofErr w:type="spellStart"/>
+      <w:proofErr w:type="gramStart"/>
+      <w:r>
+        <w:rPr>
+          <w:rFonts w:ascii="Courier New" w:hAnsi="Courier New" w:cs="Courier New"/>
+          <w:sz w:val="16"/>
+          <w:szCs w:val="16"/>
+        </w:rPr>
+        <w:t>ingredientid</w:t>
+      </w:r>
+      <w:proofErr w:type="spellEnd"/>
+      <w:proofErr w:type="gramEnd"/>
+      <w:r>
+        <w:rPr>
+          <w:rFonts w:ascii="Courier New" w:hAnsi="Courier New" w:cs="Courier New"/>
+          <w:sz w:val="16"/>
+          <w:szCs w:val="16"/>
+        </w:rPr>
+        <w:t xml:space="preserve"> </w:t>
+      </w:r>
+      <w:proofErr w:type="spellStart"/>
+      <w:r>
+        <w:rPr>
+          <w:rFonts w:ascii="Courier New" w:hAnsi="Courier New" w:cs="Courier New"/>
+          <w:sz w:val="16"/>
+          <w:szCs w:val="16"/>
+        </w:rPr>
+        <w:t>int</w:t>
+      </w:r>
+      <w:proofErr w:type="spellEnd"/>
+      <w:r>
+        <w:rPr>
+          <w:rFonts w:ascii="Courier New" w:hAnsi="Courier New" w:cs="Courier New"/>
+          <w:sz w:val="16"/>
+          <w:szCs w:val="16"/>
+        </w:rPr>
+        <w:t xml:space="preserve"> identity not null,</w:t>
+      </w:r>
+    </w:p>
+    <w:p>
+      <w:pPr>
+        <w:autoSpaceDE w:val="0"/>
+        <w:autoSpaceDN w:val="0"/>
+        <w:adjustRightInd w:val="0"/>
+        <w:spacing w:after="0" w:line="240" w:lineRule="auto"/>
+        <w:rPr>
+          <w:rFonts w:ascii="Courier New" w:hAnsi="Courier New" w:cs="Courier New"/>
+          <w:sz w:val="16"/>
+          <w:szCs w:val="16"/>
+        </w:rPr>
+      </w:pPr>
+      <w:r>
+        <w:rPr>
+          <w:rFonts w:ascii="Courier New" w:hAnsi="Courier New" w:cs="Courier New"/>
+          <w:sz w:val="16"/>
+          <w:szCs w:val="16"/>
+        </w:rPr>
+        <w:tab/>
+      </w:r>
+      <w:proofErr w:type="spellStart"/>
+      <w:proofErr w:type="gramStart"/>
+      <w:r>
+        <w:rPr>
+          <w:rFonts w:ascii="Courier New" w:hAnsi="Courier New" w:cs="Courier New"/>
+          <w:sz w:val="16"/>
+          <w:szCs w:val="16"/>
+        </w:rPr>
+        <w:t>recipeid</w:t>
+      </w:r>
+      <w:proofErr w:type="spellEnd"/>
+      <w:proofErr w:type="gramEnd"/>
+      <w:r>
+        <w:rPr>
+          <w:rFonts w:ascii="Courier New" w:hAnsi="Courier New" w:cs="Courier New"/>
+          <w:sz w:val="16"/>
+          <w:szCs w:val="16"/>
+        </w:rPr>
+        <w:t xml:space="preserve"> </w:t>
+      </w:r>
+      <w:proofErr w:type="spellStart"/>
+      <w:r>
+        <w:rPr>
+          <w:rFonts w:ascii="Courier New" w:hAnsi="Courier New" w:cs="Courier New"/>
+          <w:sz w:val="16"/>
+          <w:szCs w:val="16"/>
+        </w:rPr>
+        <w:t>int</w:t>
+      </w:r>
+      <w:proofErr w:type="spellEnd"/>
+      <w:r>
+        <w:rPr>
+          <w:rFonts w:ascii="Courier New" w:hAnsi="Courier New" w:cs="Courier New"/>
+          <w:sz w:val="16"/>
+          <w:szCs w:val="16"/>
+        </w:rPr>
+        <w:t xml:space="preserve"> not null,</w:t>
+      </w:r>
+    </w:p>
+    <w:p>
+      <w:pPr>
+        <w:autoSpaceDE w:val="0"/>
+        <w:autoSpaceDN w:val="0"/>
+        <w:adjustRightInd w:val="0"/>
+        <w:spacing w:after="0" w:line="240" w:lineRule="auto"/>
+        <w:rPr>
+          <w:rFonts w:ascii="Courier New" w:hAnsi="Courier New" w:cs="Courier New"/>
+          <w:sz w:val="16"/>
+          <w:szCs w:val="16"/>
+        </w:rPr>
+      </w:pPr>
+      <w:r>
+        <w:rPr>
+          <w:rFonts w:ascii="Courier New" w:hAnsi="Courier New" w:cs="Courier New"/>
+          <w:sz w:val="16"/>
+          <w:szCs w:val="16"/>
+        </w:rPr>
+        <w:tab/>
+      </w:r>
+      <w:proofErr w:type="gramStart"/>
+      <w:r>
+        <w:rPr>
+          <w:rFonts w:ascii="Courier New" w:hAnsi="Courier New" w:cs="Courier New"/>
+          <w:sz w:val="16"/>
+          <w:szCs w:val="16"/>
+        </w:rPr>
+        <w:t>name</w:t>
+      </w:r>
+      <w:proofErr w:type="gramEnd"/>
+      <w:r>
+        <w:rPr>
+          <w:rFonts w:ascii="Courier New" w:hAnsi="Courier New" w:cs="Courier New"/>
+          <w:sz w:val="16"/>
+          <w:szCs w:val="16"/>
+        </w:rPr>
+        <w:t xml:space="preserve"> char(64) not null,</w:t>
+      </w:r>
+    </w:p>
+    <w:p>
+      <w:pPr>
+        <w:autoSpaceDE w:val="0"/>
+        <w:autoSpaceDN w:val="0"/>
+        <w:adjustRightInd w:val="0"/>
+        <w:spacing w:after="0" w:line="240" w:lineRule="auto"/>
+        <w:rPr>
+          <w:rFonts w:ascii="Courier New" w:hAnsi="Courier New" w:cs="Courier New"/>
+          <w:sz w:val="16"/>
+          <w:szCs w:val="16"/>
+        </w:rPr>
+      </w:pPr>
+      <w:r>
+        <w:rPr>
+          <w:rFonts w:ascii="Courier New" w:hAnsi="Courier New" w:cs="Courier New"/>
+          <w:sz w:val="16"/>
+          <w:szCs w:val="16"/>
+        </w:rPr>
+        <w:tab/>
+      </w:r>
+      <w:proofErr w:type="gramStart"/>
+      <w:r>
+        <w:rPr>
+          <w:rFonts w:ascii="Courier New" w:hAnsi="Courier New" w:cs="Courier New"/>
+          <w:sz w:val="16"/>
+          <w:szCs w:val="16"/>
+        </w:rPr>
+        <w:t>quantity</w:t>
+      </w:r>
+      <w:proofErr w:type="gramEnd"/>
+      <w:r>
+        <w:rPr>
+          <w:rFonts w:ascii="Courier New" w:hAnsi="Courier New" w:cs="Courier New"/>
+          <w:sz w:val="16"/>
+          <w:szCs w:val="16"/>
+        </w:rPr>
+        <w:t xml:space="preserve"> </w:t>
+      </w:r>
+      <w:proofErr w:type="spellStart"/>
+      <w:r>
+        <w:rPr>
+          <w:rFonts w:ascii="Courier New" w:hAnsi="Courier New" w:cs="Courier New"/>
+          <w:sz w:val="16"/>
+          <w:szCs w:val="16"/>
+        </w:rPr>
+        <w:t>int</w:t>
+      </w:r>
+      <w:proofErr w:type="spellEnd"/>
+      <w:r>
+        <w:rPr>
+          <w:rFonts w:ascii="Courier New" w:hAnsi="Courier New" w:cs="Courier New"/>
+          <w:sz w:val="16"/>
+          <w:szCs w:val="16"/>
+        </w:rPr>
+        <w:t xml:space="preserve"> not null,</w:t>
+      </w:r>
+    </w:p>
+    <w:p>
+      <w:pPr>
+        <w:autoSpaceDE w:val="0"/>
+        <w:autoSpaceDN w:val="0"/>
+        <w:adjustRightInd w:val="0"/>
+        <w:spacing w:after="0" w:line="240" w:lineRule="auto"/>
+        <w:rPr>
+          <w:rFonts w:ascii="Courier New" w:hAnsi="Courier New" w:cs="Courier New"/>
+          <w:sz w:val="16"/>
+          <w:szCs w:val="16"/>
+        </w:rPr>
+      </w:pPr>
+      <w:r>
+        <w:rPr>
+          <w:rFonts w:ascii="Courier New" w:hAnsi="Courier New" w:cs="Courier New"/>
+          <w:sz w:val="16"/>
+          <w:szCs w:val="16"/>
+        </w:rPr>
+        <w:tab/>
+      </w:r>
+      <w:proofErr w:type="gramStart"/>
+      <w:r>
+        <w:rPr>
+          <w:rFonts w:ascii="Courier New" w:hAnsi="Courier New" w:cs="Courier New"/>
+          <w:sz w:val="16"/>
+          <w:szCs w:val="16"/>
+        </w:rPr>
+        <w:t>unit</w:t>
+      </w:r>
+      <w:proofErr w:type="gramEnd"/>
+      <w:r>
+        <w:rPr>
+          <w:rFonts w:ascii="Courier New" w:hAnsi="Courier New" w:cs="Courier New"/>
+          <w:sz w:val="16"/>
+          <w:szCs w:val="16"/>
+        </w:rPr>
+        <w:t xml:space="preserve"> char(20) not null,</w:t>
+      </w:r>
+    </w:p>
+    <w:p>
+      <w:pPr>
+        <w:autoSpaceDE w:val="0"/>
+        <w:autoSpaceDN w:val="0"/>
+        <w:adjustRightInd w:val="0"/>
+        <w:spacing w:after="0" w:line="240" w:lineRule="auto"/>
+        <w:rPr>
+          <w:rFonts w:ascii="Courier New" w:hAnsi="Courier New" w:cs="Courier New"/>
+          <w:sz w:val="16"/>
+          <w:szCs w:val="16"/>
+        </w:rPr>
+      </w:pPr>
+      <w:r>
+        <w:rPr>
+          <w:rFonts w:ascii="Courier New" w:hAnsi="Courier New" w:cs="Courier New"/>
+          <w:sz w:val="16"/>
+          <w:szCs w:val="16"/>
+        </w:rPr>
+        <w:tab/>
+      </w:r>
+      <w:proofErr w:type="spellStart"/>
+      <w:proofErr w:type="gramStart"/>
+      <w:r>
+        <w:rPr>
+          <w:rFonts w:ascii="Courier New" w:hAnsi="Courier New" w:cs="Courier New"/>
+          <w:sz w:val="16"/>
+          <w:szCs w:val="16"/>
+        </w:rPr>
+        <w:t>sortrder</w:t>
+      </w:r>
+      <w:proofErr w:type="spellEnd"/>
+      <w:proofErr w:type="gramEnd"/>
+      <w:r>
+        <w:rPr>
+          <w:rFonts w:ascii="Courier New" w:hAnsi="Courier New" w:cs="Courier New"/>
+          <w:sz w:val="16"/>
+          <w:szCs w:val="16"/>
+        </w:rPr>
+        <w:t xml:space="preserve"> </w:t>
+      </w:r>
+      <w:proofErr w:type="spellStart"/>
+      <w:r>
+        <w:rPr>
+          <w:rFonts w:ascii="Courier New" w:hAnsi="Courier New" w:cs="Courier New"/>
+          <w:sz w:val="16"/>
+          <w:szCs w:val="16"/>
+        </w:rPr>
+        <w:t>int</w:t>
+      </w:r>
+      <w:proofErr w:type="spellEnd"/>
+      <w:r>
+        <w:rPr>
+          <w:rFonts w:ascii="Courier New" w:hAnsi="Courier New" w:cs="Courier New"/>
+          <w:sz w:val="16"/>
+          <w:szCs w:val="16"/>
+        </w:rPr>
+        <w:t xml:space="preserve"> default 0,</w:t>
+      </w:r>
+    </w:p>
+    <w:p>
+      <w:pPr>
+        <w:autoSpaceDE w:val="0"/>
+        <w:autoSpaceDN w:val="0"/>
+        <w:adjustRightInd w:val="0"/>
+        <w:spacing w:after="0" w:line="240" w:lineRule="auto"/>
+        <w:rPr>
+          <w:rFonts w:ascii="Courier New" w:hAnsi="Courier New" w:cs="Courier New"/>
+          <w:sz w:val="16"/>
+          <w:szCs w:val="16"/>
+        </w:rPr>
+      </w:pPr>
+      <w:r>
+        <w:rPr>
+          <w:rFonts w:ascii="Courier New" w:hAnsi="Courier New" w:cs="Courier New"/>
+          <w:sz w:val="16"/>
+          <w:szCs w:val="16"/>
+        </w:rPr>
+        <w:tab/>
+        <w:t>CONSTRAINT [</w:t>
+      </w:r>
+      <w:proofErr w:type="spellStart"/>
+      <w:r>
+        <w:rPr>
+          <w:rFonts w:ascii="Courier New" w:hAnsi="Courier New" w:cs="Courier New"/>
+          <w:sz w:val="16"/>
+          <w:szCs w:val="16"/>
+        </w:rPr>
+        <w:t>PK_Ingredient</w:t>
+      </w:r>
+      <w:proofErr w:type="spellEnd"/>
+      <w:r>
+        <w:rPr>
+          <w:rFonts w:ascii="Courier New" w:hAnsi="Courier New" w:cs="Courier New"/>
+          <w:sz w:val="16"/>
+          <w:szCs w:val="16"/>
+        </w:rPr>
+        <w:t xml:space="preserve">] PRIMARY KEY </w:t>
+      </w:r>
+      <w:proofErr w:type="gramStart"/>
+      <w:r>
+        <w:rPr>
+          <w:rFonts w:ascii="Courier New" w:hAnsi="Courier New" w:cs="Courier New"/>
+          <w:sz w:val="16"/>
+          <w:szCs w:val="16"/>
+        </w:rPr>
+        <w:t>CLUSTERED(</w:t>
+      </w:r>
+      <w:proofErr w:type="spellStart"/>
+      <w:proofErr w:type="gramEnd"/>
+      <w:r>
+        <w:rPr>
+          <w:rFonts w:ascii="Courier New" w:hAnsi="Courier New" w:cs="Courier New"/>
+          <w:sz w:val="16"/>
+          <w:szCs w:val="16"/>
+        </w:rPr>
+        <w:t>ingredientid</w:t>
+      </w:r>
+      <w:proofErr w:type="spellEnd"/>
+      <w:r>
+        <w:rPr>
+          <w:rFonts w:ascii="Courier New" w:hAnsi="Courier New" w:cs="Courier New"/>
+          <w:sz w:val="16"/>
+          <w:szCs w:val="16"/>
+        </w:rPr>
+        <w:t>),</w:t>
+      </w:r>
+    </w:p>
+    <w:p>
+      <w:pPr>
+        <w:autoSpaceDE w:val="0"/>
+        <w:autoSpaceDN w:val="0"/>
+        <w:adjustRightInd w:val="0"/>
+        <w:spacing w:after="0" w:line="240" w:lineRule="auto"/>
+        <w:rPr>
+          <w:rFonts w:ascii="Courier New" w:hAnsi="Courier New" w:cs="Courier New"/>
+          <w:sz w:val="16"/>
+          <w:szCs w:val="16"/>
+        </w:rPr>
+      </w:pPr>
+      <w:r>
+        <w:rPr>
+          <w:rFonts w:ascii="Courier New" w:hAnsi="Courier New" w:cs="Courier New"/>
+          <w:sz w:val="16"/>
+          <w:szCs w:val="16"/>
+        </w:rPr>
+        <w:tab/>
+        <w:t>CONSTRAINT [</w:t>
+      </w:r>
+      <w:proofErr w:type="spellStart"/>
+      <w:r>
+        <w:rPr>
+          <w:rFonts w:ascii="Courier New" w:hAnsi="Courier New" w:cs="Courier New"/>
+          <w:sz w:val="16"/>
+          <w:szCs w:val="16"/>
+        </w:rPr>
+        <w:t>FK_Ingredient_Recipie</w:t>
+      </w:r>
+      <w:proofErr w:type="spellEnd"/>
+      <w:r>
+        <w:rPr>
+          <w:rFonts w:ascii="Courier New" w:hAnsi="Courier New" w:cs="Courier New"/>
+          <w:sz w:val="16"/>
+          <w:szCs w:val="16"/>
+        </w:rPr>
+        <w:t>] FOREIGN KEY (</w:t>
+      </w:r>
+      <w:proofErr w:type="spellStart"/>
+      <w:r>
+        <w:rPr>
+          <w:rFonts w:ascii="Courier New" w:hAnsi="Courier New" w:cs="Courier New"/>
+          <w:sz w:val="16"/>
+          <w:szCs w:val="16"/>
+        </w:rPr>
+        <w:t>recipeid</w:t>
+      </w:r>
+      <w:proofErr w:type="spellEnd"/>
+      <w:r>
+        <w:rPr>
+          <w:rFonts w:ascii="Courier New" w:hAnsi="Courier New" w:cs="Courier New"/>
+          <w:sz w:val="16"/>
+          <w:szCs w:val="16"/>
+        </w:rPr>
+        <w:t xml:space="preserve">) REFERENCES </w:t>
+      </w:r>
+      <w:proofErr w:type="gramStart"/>
+      <w:r>
+        <w:rPr>
+          <w:rFonts w:ascii="Courier New" w:hAnsi="Courier New" w:cs="Courier New"/>
+          <w:sz w:val="16"/>
+          <w:szCs w:val="16"/>
+        </w:rPr>
+        <w:t>Recipe(</w:t>
+      </w:r>
+      <w:proofErr w:type="gramEnd"/>
+      <w:r>
+        <w:rPr>
+          <w:rFonts w:ascii="Courier New" w:hAnsi="Courier New" w:cs="Courier New"/>
+          <w:sz w:val="16"/>
+          <w:szCs w:val="16"/>
+        </w:rPr>
+        <w:t>id),</w:t>
+      </w:r>
+    </w:p>
+    <w:p>
+      <w:pPr>
+        <w:autoSpaceDE w:val="0"/>
+        <w:autoSpaceDN w:val="0"/>
+        <w:adjustRightInd w:val="0"/>
+        <w:spacing w:after="0" w:line="240" w:lineRule="auto"/>
+        <w:rPr>
+          <w:rFonts w:ascii="Courier New" w:hAnsi="Courier New" w:cs="Courier New"/>
+          <w:sz w:val="16"/>
+          <w:szCs w:val="16"/>
+        </w:rPr>
+      </w:pPr>
+      <w:r>
+        <w:rPr>
+          <w:rFonts w:ascii="Courier New" w:hAnsi="Courier New" w:cs="Courier New"/>
+          <w:sz w:val="16"/>
+          <w:szCs w:val="16"/>
+        </w:rPr>
+        <w:tab/>
+        <w:t>CONSTRAINT [</w:t>
+      </w:r>
+      <w:proofErr w:type="spellStart"/>
+      <w:r>
+        <w:rPr>
+          <w:rFonts w:ascii="Courier New" w:hAnsi="Courier New" w:cs="Courier New"/>
+          <w:sz w:val="16"/>
+          <w:szCs w:val="16"/>
+        </w:rPr>
+        <w:t>FK_Ingredient_Unit</w:t>
+      </w:r>
+      <w:proofErr w:type="spellEnd"/>
+      <w:r>
+        <w:rPr>
+          <w:rFonts w:ascii="Courier New" w:hAnsi="Courier New" w:cs="Courier New"/>
+          <w:sz w:val="16"/>
+          <w:szCs w:val="16"/>
+        </w:rPr>
+        <w:t xml:space="preserve">] FOREIGN KEY (unit) REFERENCES </w:t>
+      </w:r>
+      <w:proofErr w:type="gramStart"/>
+      <w:r>
+        <w:rPr>
+          <w:rFonts w:ascii="Courier New" w:hAnsi="Courier New" w:cs="Courier New"/>
+          <w:sz w:val="16"/>
+          <w:szCs w:val="16"/>
+        </w:rPr>
+        <w:t>Unit(</w:t>
+      </w:r>
+      <w:proofErr w:type="gramEnd"/>
+      <w:r>
+        <w:rPr>
+          <w:rFonts w:ascii="Courier New" w:hAnsi="Courier New" w:cs="Courier New"/>
+          <w:sz w:val="16"/>
+          <w:szCs w:val="16"/>
+        </w:rPr>
+        <w:t>unit)</w:t>
+      </w:r>
+    </w:p>
+    <w:p>
+      <w:pPr>
+        <w:autoSpaceDE w:val="0"/>
+        <w:autoSpaceDN w:val="0"/>
+        <w:adjustRightInd w:val="0"/>
+        <w:spacing w:after="0" w:line="240" w:lineRule="auto"/>
+        <w:rPr>
+          <w:rFonts w:ascii="Courier New" w:hAnsi="Courier New" w:cs="Courier New"/>
+          <w:sz w:val="16"/>
+          <w:szCs w:val="16"/>
+        </w:rPr>
+      </w:pPr>
+      <w:r>
+        <w:rPr>
+          <w:rFonts w:ascii="Courier New" w:hAnsi="Courier New" w:cs="Courier New"/>
+          <w:sz w:val="16"/>
+          <w:szCs w:val="16"/>
+        </w:rPr>
+        <w:t>)</w:t>
+      </w:r>
+    </w:p>
+    <w:p>
+      <w:pPr>
+        <w:autoSpaceDE w:val="0"/>
+        <w:autoSpaceDN w:val="0"/>
+        <w:adjustRightInd w:val="0"/>
+        <w:spacing w:after="0" w:line="240" w:lineRule="auto"/>
+        <w:rPr>
+          <w:rFonts w:ascii="Courier New" w:hAnsi="Courier New" w:cs="Courier New"/>
+          <w:sz w:val="16"/>
+          <w:szCs w:val="16"/>
+        </w:rPr>
+      </w:pPr>
+    </w:p>
+    <w:p>
+      <w:pPr>
+        <w:autoSpaceDE w:val="0"/>
+        <w:autoSpaceDN w:val="0"/>
+        <w:adjustRightInd w:val="0"/>
+        <w:spacing w:after="0" w:line="240" w:lineRule="auto"/>
+        <w:rPr>
+          <w:rFonts w:ascii="Courier New" w:hAnsi="Courier New" w:cs="Courier New"/>
+          <w:sz w:val="16"/>
+          <w:szCs w:val="16"/>
+        </w:rPr>
+      </w:pPr>
+      <w:r>
+        <w:rPr>
+          <w:rFonts w:ascii="Courier New" w:hAnsi="Courier New" w:cs="Courier New"/>
+          <w:sz w:val="16"/>
+          <w:szCs w:val="16"/>
+        </w:rPr>
+        <w:t xml:space="preserve">CREATE TABLE </w:t>
+      </w:r>
+      <w:proofErr w:type="gramStart"/>
+      <w:r>
+        <w:rPr>
+          <w:rFonts w:ascii="Courier New" w:hAnsi="Courier New" w:cs="Courier New"/>
+          <w:sz w:val="16"/>
+          <w:szCs w:val="16"/>
+        </w:rPr>
+        <w:t>Instruction(</w:t>
+      </w:r>
+      <w:proofErr w:type="gramEnd"/>
+    </w:p>
+    <w:p>
+      <w:pPr>
+        <w:autoSpaceDE w:val="0"/>
+        <w:autoSpaceDN w:val="0"/>
+        <w:adjustRightInd w:val="0"/>
+        <w:spacing w:after="0" w:line="240" w:lineRule="auto"/>
+        <w:rPr>
+          <w:rFonts w:ascii="Courier New" w:hAnsi="Courier New" w:cs="Courier New"/>
+          <w:sz w:val="16"/>
+          <w:szCs w:val="16"/>
+        </w:rPr>
+      </w:pPr>
+      <w:r>
+        <w:rPr>
+          <w:rFonts w:ascii="Courier New" w:hAnsi="Courier New" w:cs="Courier New"/>
+          <w:sz w:val="16"/>
+          <w:szCs w:val="16"/>
+        </w:rPr>
+        <w:tab/>
+      </w:r>
+      <w:proofErr w:type="spellStart"/>
+      <w:proofErr w:type="gramStart"/>
+      <w:r>
+        <w:rPr>
+          <w:rFonts w:ascii="Courier New" w:hAnsi="Courier New" w:cs="Courier New"/>
+          <w:sz w:val="16"/>
+          <w:szCs w:val="16"/>
+        </w:rPr>
+        <w:t>instructionid</w:t>
+      </w:r>
+      <w:proofErr w:type="spellEnd"/>
+      <w:proofErr w:type="gramEnd"/>
+      <w:r>
+        <w:rPr>
+          <w:rFonts w:ascii="Courier New" w:hAnsi="Courier New" w:cs="Courier New"/>
+          <w:sz w:val="16"/>
+          <w:szCs w:val="16"/>
+        </w:rPr>
+        <w:t xml:space="preserve"> </w:t>
+      </w:r>
+      <w:proofErr w:type="spellStart"/>
+      <w:r>
+        <w:rPr>
+          <w:rFonts w:ascii="Courier New" w:hAnsi="Courier New" w:cs="Courier New"/>
+          <w:sz w:val="16"/>
+          <w:szCs w:val="16"/>
+        </w:rPr>
+        <w:t>int</w:t>
+      </w:r>
+      <w:proofErr w:type="spellEnd"/>
+      <w:r>
+        <w:rPr>
+          <w:rFonts w:ascii="Courier New" w:hAnsi="Courier New" w:cs="Courier New"/>
+          <w:sz w:val="16"/>
+          <w:szCs w:val="16"/>
+        </w:rPr>
+        <w:t xml:space="preserve"> identity not null,</w:t>
+      </w:r>
+    </w:p>
+    <w:p>
+      <w:pPr>
+        <w:autoSpaceDE w:val="0"/>
+        <w:autoSpaceDN w:val="0"/>
+        <w:adjustRightInd w:val="0"/>
+        <w:spacing w:after="0" w:line="240" w:lineRule="auto"/>
+        <w:rPr>
+          <w:rFonts w:ascii="Courier New" w:hAnsi="Courier New" w:cs="Courier New"/>
+          <w:sz w:val="16"/>
+          <w:szCs w:val="16"/>
+        </w:rPr>
+      </w:pPr>
+      <w:r>
+        <w:rPr>
+          <w:rFonts w:ascii="Courier New" w:hAnsi="Courier New" w:cs="Courier New"/>
+          <w:sz w:val="16"/>
+          <w:szCs w:val="16"/>
+        </w:rPr>
+        <w:tab/>
+      </w:r>
+      <w:proofErr w:type="spellStart"/>
+      <w:proofErr w:type="gramStart"/>
+      <w:r>
+        <w:rPr>
+          <w:rFonts w:ascii="Courier New" w:hAnsi="Courier New" w:cs="Courier New"/>
+          <w:sz w:val="16"/>
+          <w:szCs w:val="16"/>
+        </w:rPr>
+        <w:t>recipeid</w:t>
+      </w:r>
+      <w:proofErr w:type="spellEnd"/>
+      <w:proofErr w:type="gramEnd"/>
+      <w:r>
+        <w:rPr>
+          <w:rFonts w:ascii="Courier New" w:hAnsi="Courier New" w:cs="Courier New"/>
+          <w:sz w:val="16"/>
+          <w:szCs w:val="16"/>
+        </w:rPr>
+        <w:t xml:space="preserve"> </w:t>
+      </w:r>
+      <w:proofErr w:type="spellStart"/>
+      <w:r>
+        <w:rPr>
+          <w:rFonts w:ascii="Courier New" w:hAnsi="Courier New" w:cs="Courier New"/>
+          <w:sz w:val="16"/>
+          <w:szCs w:val="16"/>
+        </w:rPr>
+        <w:t>int</w:t>
+      </w:r>
+      <w:proofErr w:type="spellEnd"/>
+      <w:r>
+        <w:rPr>
+          <w:rFonts w:ascii="Courier New" w:hAnsi="Courier New" w:cs="Courier New"/>
+          <w:sz w:val="16"/>
+          <w:szCs w:val="16"/>
+        </w:rPr>
+        <w:t xml:space="preserve"> not null,</w:t>
+      </w:r>
+    </w:p>
+    <w:p>
+      <w:pPr>
+        <w:autoSpaceDE w:val="0"/>
+        <w:autoSpaceDN w:val="0"/>
+        <w:adjustRightInd w:val="0"/>
+        <w:spacing w:after="0" w:line="240" w:lineRule="auto"/>
+        <w:rPr>
+          <w:rFonts w:ascii="Courier New" w:hAnsi="Courier New" w:cs="Courier New"/>
+          <w:sz w:val="16"/>
+          <w:szCs w:val="16"/>
+        </w:rPr>
+      </w:pPr>
+      <w:r>
+        <w:rPr>
+          <w:rFonts w:ascii="Courier New" w:hAnsi="Courier New" w:cs="Courier New"/>
+          <w:sz w:val="16"/>
+          <w:szCs w:val="16"/>
+        </w:rPr>
+        <w:tab/>
+      </w:r>
+      <w:proofErr w:type="gramStart"/>
+      <w:r>
+        <w:rPr>
+          <w:rFonts w:ascii="Courier New" w:hAnsi="Courier New" w:cs="Courier New"/>
+          <w:sz w:val="16"/>
+          <w:szCs w:val="16"/>
+        </w:rPr>
+        <w:t>description</w:t>
+      </w:r>
+      <w:proofErr w:type="gramEnd"/>
+      <w:r>
+        <w:rPr>
+          <w:rFonts w:ascii="Courier New" w:hAnsi="Courier New" w:cs="Courier New"/>
+          <w:sz w:val="16"/>
+          <w:szCs w:val="16"/>
+        </w:rPr>
+        <w:t xml:space="preserve"> char(200) not null,</w:t>
+      </w:r>
+    </w:p>
+    <w:p>
+      <w:pPr>
+        <w:autoSpaceDE w:val="0"/>
+        <w:autoSpaceDN w:val="0"/>
+        <w:adjustRightInd w:val="0"/>
+        <w:spacing w:after="0" w:line="240" w:lineRule="auto"/>
+        <w:rPr>
+          <w:rFonts w:ascii="Courier New" w:hAnsi="Courier New" w:cs="Courier New"/>
+          <w:sz w:val="16"/>
+          <w:szCs w:val="16"/>
+        </w:rPr>
+      </w:pPr>
+      <w:r>
+        <w:rPr>
+          <w:rFonts w:ascii="Courier New" w:hAnsi="Courier New" w:cs="Courier New"/>
+          <w:sz w:val="16"/>
+          <w:szCs w:val="16"/>
+        </w:rPr>
+        <w:tab/>
+      </w:r>
+      <w:proofErr w:type="spellStart"/>
+      <w:proofErr w:type="gramStart"/>
+      <w:r>
+        <w:rPr>
+          <w:rFonts w:ascii="Courier New" w:hAnsi="Courier New" w:cs="Courier New"/>
+          <w:sz w:val="16"/>
+          <w:szCs w:val="16"/>
+        </w:rPr>
+        <w:t>sortrder</w:t>
+      </w:r>
+      <w:proofErr w:type="spellEnd"/>
+      <w:proofErr w:type="gramEnd"/>
+      <w:r>
+        <w:rPr>
+          <w:rFonts w:ascii="Courier New" w:hAnsi="Courier New" w:cs="Courier New"/>
+          <w:sz w:val="16"/>
+          <w:szCs w:val="16"/>
+        </w:rPr>
+        <w:t xml:space="preserve"> </w:t>
+      </w:r>
+      <w:proofErr w:type="spellStart"/>
+      <w:r>
+        <w:rPr>
+          <w:rFonts w:ascii="Courier New" w:hAnsi="Courier New" w:cs="Courier New"/>
+          <w:sz w:val="16"/>
+          <w:szCs w:val="16"/>
+        </w:rPr>
+        <w:t>int</w:t>
+      </w:r>
+      <w:proofErr w:type="spellEnd"/>
+      <w:r>
+        <w:rPr>
+          <w:rFonts w:ascii="Courier New" w:hAnsi="Courier New" w:cs="Courier New"/>
+          <w:sz w:val="16"/>
+          <w:szCs w:val="16"/>
+        </w:rPr>
+        <w:t xml:space="preserve"> default 0,</w:t>
+      </w:r>
+    </w:p>
+    <w:p>
+      <w:pPr>
+        <w:autoSpaceDE w:val="0"/>
+        <w:autoSpaceDN w:val="0"/>
+        <w:adjustRightInd w:val="0"/>
+        <w:spacing w:after="0" w:line="240" w:lineRule="auto"/>
+        <w:rPr>
+          <w:rFonts w:ascii="Courier New" w:hAnsi="Courier New" w:cs="Courier New"/>
+          <w:sz w:val="16"/>
+          <w:szCs w:val="16"/>
+        </w:rPr>
+      </w:pPr>
+      <w:r>
+        <w:rPr>
+          <w:rFonts w:ascii="Courier New" w:hAnsi="Courier New" w:cs="Courier New"/>
+          <w:sz w:val="16"/>
+          <w:szCs w:val="16"/>
+        </w:rPr>
+        <w:tab/>
+        <w:t>CONSTRAINT [</w:t>
+      </w:r>
+      <w:proofErr w:type="spellStart"/>
+      <w:r>
+        <w:rPr>
+          <w:rFonts w:ascii="Courier New" w:hAnsi="Courier New" w:cs="Courier New"/>
+          <w:sz w:val="16"/>
+          <w:szCs w:val="16"/>
+        </w:rPr>
+        <w:t>PK_Instruction</w:t>
+      </w:r>
+      <w:proofErr w:type="spellEnd"/>
+      <w:r>
+        <w:rPr>
+          <w:rFonts w:ascii="Courier New" w:hAnsi="Courier New" w:cs="Courier New"/>
+          <w:sz w:val="16"/>
+          <w:szCs w:val="16"/>
+        </w:rPr>
+        <w:t xml:space="preserve">] PRIMARY KEY </w:t>
+      </w:r>
+      <w:proofErr w:type="gramStart"/>
+      <w:r>
+        <w:rPr>
+          <w:rFonts w:ascii="Courier New" w:hAnsi="Courier New" w:cs="Courier New"/>
+          <w:sz w:val="16"/>
+          <w:szCs w:val="16"/>
+        </w:rPr>
+        <w:t>CLUSTERED(</w:t>
+      </w:r>
+      <w:proofErr w:type="spellStart"/>
+      <w:proofErr w:type="gramEnd"/>
+      <w:r>
+        <w:rPr>
+          <w:rFonts w:ascii="Courier New" w:hAnsi="Courier New" w:cs="Courier New"/>
+          <w:sz w:val="16"/>
+          <w:szCs w:val="16"/>
+        </w:rPr>
+        <w:t>instructionid</w:t>
+      </w:r>
+      <w:proofErr w:type="spellEnd"/>
+      <w:r>
+        <w:rPr>
+          <w:rFonts w:ascii="Courier New" w:hAnsi="Courier New" w:cs="Courier New"/>
+          <w:sz w:val="16"/>
+          <w:szCs w:val="16"/>
+        </w:rPr>
+        <w:t>),</w:t>
+      </w:r>
+    </w:p>
+    <w:p>
+      <w:pPr>
+        <w:autoSpaceDE w:val="0"/>
+        <w:autoSpaceDN w:val="0"/>
+        <w:adjustRightInd w:val="0"/>
+        <w:spacing w:after="0" w:line="240" w:lineRule="auto"/>
+        <w:rPr>
+          <w:rFonts w:ascii="Courier New" w:hAnsi="Courier New" w:cs="Courier New"/>
+          <w:sz w:val="16"/>
+          <w:szCs w:val="16"/>
+        </w:rPr>
+      </w:pPr>
+      <w:r>
+        <w:rPr>
+          <w:rFonts w:ascii="Courier New" w:hAnsi="Courier New" w:cs="Courier New"/>
+          <w:sz w:val="16"/>
+          <w:szCs w:val="16"/>
+        </w:rPr>
+        <w:tab/>
+        <w:t>CONSTRAINT [</w:t>
+      </w:r>
+      <w:proofErr w:type="spellStart"/>
+      <w:r>
+        <w:rPr>
+          <w:rFonts w:ascii="Courier New" w:hAnsi="Courier New" w:cs="Courier New"/>
+          <w:sz w:val="16"/>
+          <w:szCs w:val="16"/>
+        </w:rPr>
+        <w:t>FK_Instruction_Recipie</w:t>
+      </w:r>
+      <w:proofErr w:type="spellEnd"/>
+      <w:r>
+        <w:rPr>
+          <w:rFonts w:ascii="Courier New" w:hAnsi="Courier New" w:cs="Courier New"/>
+          <w:sz w:val="16"/>
+          <w:szCs w:val="16"/>
+        </w:rPr>
+        <w:t>] FOREIGN KEY (</w:t>
+      </w:r>
+      <w:proofErr w:type="spellStart"/>
+      <w:r>
+        <w:rPr>
+          <w:rFonts w:ascii="Courier New" w:hAnsi="Courier New" w:cs="Courier New"/>
+          <w:sz w:val="16"/>
+          <w:szCs w:val="16"/>
+        </w:rPr>
+        <w:t>recipeid</w:t>
+      </w:r>
+      <w:proofErr w:type="spellEnd"/>
+      <w:r>
+        <w:rPr>
+          <w:rFonts w:ascii="Courier New" w:hAnsi="Courier New" w:cs="Courier New"/>
+          <w:sz w:val="16"/>
+          <w:szCs w:val="16"/>
+        </w:rPr>
+        <w:t xml:space="preserve">) REFERENCES </w:t>
+      </w:r>
+      <w:proofErr w:type="gramStart"/>
+      <w:r>
+        <w:rPr>
+          <w:rFonts w:ascii="Courier New" w:hAnsi="Courier New" w:cs="Courier New"/>
+          <w:sz w:val="16"/>
+          <w:szCs w:val="16"/>
+        </w:rPr>
+        <w:t>Recipe(</w:t>
+      </w:r>
+      <w:proofErr w:type="gramEnd"/>
+      <w:r>
+        <w:rPr>
+          <w:rFonts w:ascii="Courier New" w:hAnsi="Courier New" w:cs="Courier New"/>
+          <w:sz w:val="16"/>
+          <w:szCs w:val="16"/>
+        </w:rPr>
+        <w:t>id),</w:t>
+      </w:r>
+    </w:p>
+    <w:p>
+      <w:pPr>
+        <w:spacing w:after="0" w:line="240" w:lineRule="auto"/>
+        <w:rPr>
+          <w:rFonts w:ascii="Courier New" w:hAnsi="Courier New" w:cs="Courier New"/>
+          <w:sz w:val="16"/>
+          <w:szCs w:val="16"/>
+        </w:rPr>
+      </w:pPr>
+      <w:r>
+        <w:rPr>
+          <w:rFonts w:ascii="Courier New" w:hAnsi="Courier New" w:cs="Courier New"/>
+          <w:sz w:val="16"/>
+          <w:szCs w:val="16"/>
+        </w:rPr>
+        <w:t>)</w:t>
+      </w:r>
     </w:p>
     <w:sectPr>
       <w:pgSz w:w="11906" w:h="16838"/>

</xml_diff>